<commit_message>
Merged @kv131 's task (ELT) with the Report.
Also formated the report and highlighted the parts to be completed.
</commit_message>
<xml_diff>
--- a/docs/ELT processses/ELT.docx
+++ b/docs/ELT processses/ELT.docx
@@ -1,6 +1,6 @@
 
 <file path=word/document.xml><?xml version="1.0" encoding="utf-8"?>
-<w:document xmlns:wpc="http://schemas.microsoft.com/office/word/2010/wordprocessingCanvas" xmlns:mo="http://schemas.microsoft.com/office/mac/office/2008/main" xmlns:mc="http://schemas.openxmlformats.org/markup-compatibility/2006" xmlns:mv="urn:schemas-microsoft-com:mac:vml" xmlns:o="urn:schemas-microsoft-com:office:office" xmlns:r="http://schemas.openxmlformats.org/officeDocument/2006/relationships" xmlns:m="http://schemas.openxmlformats.org/officeDocument/2006/math" xmlns:v="urn:schemas-microsoft-com:vml" xmlns:wp14="http://schemas.microsoft.com/office/word/2010/wordprocessingDrawing" xmlns:wp="http://schemas.openxmlformats.org/drawingml/2006/wordprocessingDrawing" xmlns:w10="urn:schemas-microsoft-com:office:word" xmlns:w="http://schemas.openxmlformats.org/wordprocessingml/2006/main" xmlns:w14="http://schemas.microsoft.com/office/word/2010/wordml" xmlns:wpg="http://schemas.microsoft.com/office/word/2010/wordprocessingGroup" xmlns:wpi="http://schemas.microsoft.com/office/word/2010/wordprocessingInk" xmlns:wne="http://schemas.microsoft.com/office/word/2006/wordml" xmlns:wps="http://schemas.microsoft.com/office/word/2010/wordprocessingShape" mc:Ignorable="w14 wp14">
+<w:document xmlns:wpc="http://schemas.microsoft.com/office/word/2010/wordprocessingCanvas" xmlns:mc="http://schemas.openxmlformats.org/markup-compatibility/2006" xmlns:o="urn:schemas-microsoft-com:office:office" xmlns:r="http://schemas.openxmlformats.org/officeDocument/2006/relationships" xmlns:m="http://schemas.openxmlformats.org/officeDocument/2006/math" xmlns:v="urn:schemas-microsoft-com:vml" xmlns:wp14="http://schemas.microsoft.com/office/word/2010/wordprocessingDrawing" xmlns:wp="http://schemas.openxmlformats.org/drawingml/2006/wordprocessingDrawing" xmlns:w10="urn:schemas-microsoft-com:office:word" xmlns:w="http://schemas.openxmlformats.org/wordprocessingml/2006/main" xmlns:w14="http://schemas.microsoft.com/office/word/2010/wordml" xmlns:w15="http://schemas.microsoft.com/office/word/2012/wordml" xmlns:wpg="http://schemas.microsoft.com/office/word/2010/wordprocessingGroup" xmlns:wpi="http://schemas.microsoft.com/office/word/2010/wordprocessingInk" xmlns:wne="http://schemas.microsoft.com/office/word/2006/wordml" xmlns:wps="http://schemas.microsoft.com/office/word/2010/wordprocessingShape" mc:Ignorable="w14 w15 wp14">
   <w:body>
     <w:p>
       <w:pPr>
@@ -109,7 +109,71 @@
           <w:sz w:val="22"/>
           <w:szCs w:val="22"/>
         </w:rPr>
-        <w:t xml:space="preserve">transformation of these data that includes normalization and loading clean data back to DWs. That process is crucial component of DWs data flow as incorrect or misinterpreted data will lead to the inaccurate business decision, therefore data quality </w:t>
+        <w:t>transformation of these data</w:t>
+      </w:r>
+      <w:ins w:id="1" w:author="Cristiano Maia" w:date="2015-01-21T08:44:00Z">
+        <w:r>
+          <w:rPr>
+            <w:rFonts w:ascii="Arial" w:hAnsi="Arial" w:cs="Arial"/>
+            <w:sz w:val="22"/>
+            <w:szCs w:val="22"/>
+          </w:rPr>
+          <w:t>,</w:t>
+        </w:r>
+      </w:ins>
+      <w:r>
+        <w:rPr>
+          <w:rFonts w:ascii="Arial" w:hAnsi="Arial" w:cs="Arial"/>
+          <w:sz w:val="22"/>
+          <w:szCs w:val="22"/>
+        </w:rPr>
+        <w:t xml:space="preserve"> </w:t>
+      </w:r>
+      <w:del w:id="2" w:author="Cristiano Maia" w:date="2015-01-21T08:44:00Z">
+        <w:r>
+          <w:rPr>
+            <w:rFonts w:ascii="Arial" w:hAnsi="Arial" w:cs="Arial"/>
+            <w:sz w:val="22"/>
+            <w:szCs w:val="22"/>
+          </w:rPr>
+          <w:delText xml:space="preserve">that includes </w:delText>
+        </w:r>
+      </w:del>
+      <w:ins w:id="3" w:author="Cristiano Maia" w:date="2015-01-21T08:44:00Z">
+        <w:r>
+          <w:rPr>
+            <w:rFonts w:ascii="Arial" w:hAnsi="Arial" w:cs="Arial"/>
+            <w:sz w:val="22"/>
+            <w:szCs w:val="22"/>
+          </w:rPr>
+          <w:t xml:space="preserve">including </w:t>
+        </w:r>
+      </w:ins>
+      <w:r>
+        <w:rPr>
+          <w:rFonts w:ascii="Arial" w:hAnsi="Arial" w:cs="Arial"/>
+          <w:sz w:val="22"/>
+          <w:szCs w:val="22"/>
+        </w:rPr>
+        <w:t>normalization</w:t>
+      </w:r>
+      <w:ins w:id="4" w:author="Cristiano Maia" w:date="2015-01-21T08:44:00Z">
+        <w:r>
+          <w:rPr>
+            <w:rFonts w:ascii="Arial" w:hAnsi="Arial" w:cs="Arial"/>
+            <w:sz w:val="22"/>
+            <w:szCs w:val="22"/>
+          </w:rPr>
+          <w:t>,</w:t>
+        </w:r>
+      </w:ins>
+      <w:r>
+        <w:rPr>
+          <w:rFonts w:ascii="Arial" w:hAnsi="Arial" w:cs="Arial"/>
+          <w:sz w:val="22"/>
+          <w:szCs w:val="22"/>
+        </w:rPr>
+        <w:t xml:space="preserve"> and loading clean data back to DWs. That process is crucial component of DWs data flow as incorrect or misinterpreted data will lead to the inaccurate business decision, therefore data quality </w:t>
       </w:r>
       <w:r>
         <w:rPr>
@@ -219,7 +283,25 @@
           <w:sz w:val="22"/>
           <w:szCs w:val="22"/>
         </w:rPr>
-        <w:t>Includes extraction of data from many operational systems. Therefore, to obtain desired dataset more data might be extracted, the size of it depends on actual system and business requirements.</w:t>
+        <w:t>Includes extraction of data from many operational systems. T</w:t>
+      </w:r>
+      <w:del w:id="5" w:author="Cristiano Maia" w:date="2015-01-21T08:52:00Z">
+        <w:r>
+          <w:rPr>
+            <w:rFonts w:ascii="Arial" w:hAnsi="Arial" w:cs="Arial"/>
+            <w:sz w:val="22"/>
+            <w:szCs w:val="22"/>
+          </w:rPr>
+          <w:delText>herefore, t</w:delText>
+        </w:r>
+      </w:del>
+      <w:r>
+        <w:rPr>
+          <w:rFonts w:ascii="Arial" w:hAnsi="Arial" w:cs="Arial"/>
+          <w:sz w:val="22"/>
+          <w:szCs w:val="22"/>
+        </w:rPr>
+        <w:t>o obtain desired dataset more data might be extracted, the size of it depends on actual system and business requirements.</w:t>
       </w:r>
     </w:p>
     <w:p>
@@ -2305,6 +2387,8 @@
           <w:szCs w:val="22"/>
         </w:rPr>
       </w:pPr>
+      <w:bookmarkStart w:id="6" w:name="_GoBack"/>
+      <w:bookmarkEnd w:id="6"/>
     </w:p>
     <w:p>
       <w:pPr>
@@ -2318,7 +2402,6 @@
           <w:szCs w:val="32"/>
         </w:rPr>
       </w:pPr>
-      <w:bookmarkStart w:id="1" w:name="_GoBack"/>
       <w:r>
         <w:rPr>
           <w:rFonts w:asciiTheme="majorHAnsi" w:eastAsiaTheme="majorEastAsia" w:hAnsiTheme="majorHAnsi" w:cstheme="majorBidi"/>
@@ -2331,7 +2414,6 @@
         <w:t>REFERENCES:</w:t>
       </w:r>
     </w:p>
-    <w:bookmarkEnd w:id="1"/>
     <w:p>
       <w:pPr>
         <w:pStyle w:val="NormalWeb"/>
@@ -2464,7 +2546,7 @@
 </file>
 
 <file path=word/endnotes.xml><?xml version="1.0" encoding="utf-8"?>
-<w:endnotes xmlns:wpc="http://schemas.microsoft.com/office/word/2010/wordprocessingCanvas" xmlns:mo="http://schemas.microsoft.com/office/mac/office/2008/main" xmlns:mc="http://schemas.openxmlformats.org/markup-compatibility/2006" xmlns:mv="urn:schemas-microsoft-com:mac:vml" xmlns:o="urn:schemas-microsoft-com:office:office" xmlns:r="http://schemas.openxmlformats.org/officeDocument/2006/relationships" xmlns:m="http://schemas.openxmlformats.org/officeDocument/2006/math" xmlns:v="urn:schemas-microsoft-com:vml" xmlns:wp14="http://schemas.microsoft.com/office/word/2010/wordprocessingDrawing" xmlns:wp="http://schemas.openxmlformats.org/drawingml/2006/wordprocessingDrawing" xmlns:w10="urn:schemas-microsoft-com:office:word" xmlns:w="http://schemas.openxmlformats.org/wordprocessingml/2006/main" xmlns:w14="http://schemas.microsoft.com/office/word/2010/wordml" xmlns:wpg="http://schemas.microsoft.com/office/word/2010/wordprocessingGroup" xmlns:wpi="http://schemas.microsoft.com/office/word/2010/wordprocessingInk" xmlns:wne="http://schemas.microsoft.com/office/word/2006/wordml" xmlns:wps="http://schemas.microsoft.com/office/word/2010/wordprocessingShape" mc:Ignorable="w14 wp14">
+<w:endnotes xmlns:wpc="http://schemas.microsoft.com/office/word/2010/wordprocessingCanvas" xmlns:mc="http://schemas.openxmlformats.org/markup-compatibility/2006" xmlns:o="urn:schemas-microsoft-com:office:office" xmlns:r="http://schemas.openxmlformats.org/officeDocument/2006/relationships" xmlns:m="http://schemas.openxmlformats.org/officeDocument/2006/math" xmlns:v="urn:schemas-microsoft-com:vml" xmlns:wp14="http://schemas.microsoft.com/office/word/2010/wordprocessingDrawing" xmlns:wp="http://schemas.openxmlformats.org/drawingml/2006/wordprocessingDrawing" xmlns:w10="urn:schemas-microsoft-com:office:word" xmlns:w="http://schemas.openxmlformats.org/wordprocessingml/2006/main" xmlns:w14="http://schemas.microsoft.com/office/word/2010/wordml" xmlns:w15="http://schemas.microsoft.com/office/word/2012/wordml" xmlns:wpg="http://schemas.microsoft.com/office/word/2010/wordprocessingGroup" xmlns:wpi="http://schemas.microsoft.com/office/word/2010/wordprocessingInk" xmlns:wne="http://schemas.microsoft.com/office/word/2006/wordml" xmlns:wps="http://schemas.microsoft.com/office/word/2010/wordprocessingShape" mc:Ignorable="w14 w15 wp14">
   <w:endnote w:type="separator" w:id="-1">
     <w:p>
       <w:r>
@@ -2483,7 +2565,7 @@
 </file>
 
 <file path=word/footnotes.xml><?xml version="1.0" encoding="utf-8"?>
-<w:footnotes xmlns:wpc="http://schemas.microsoft.com/office/word/2010/wordprocessingCanvas" xmlns:mo="http://schemas.microsoft.com/office/mac/office/2008/main" xmlns:mc="http://schemas.openxmlformats.org/markup-compatibility/2006" xmlns:mv="urn:schemas-microsoft-com:mac:vml" xmlns:o="urn:schemas-microsoft-com:office:office" xmlns:r="http://schemas.openxmlformats.org/officeDocument/2006/relationships" xmlns:m="http://schemas.openxmlformats.org/officeDocument/2006/math" xmlns:v="urn:schemas-microsoft-com:vml" xmlns:wp14="http://schemas.microsoft.com/office/word/2010/wordprocessingDrawing" xmlns:wp="http://schemas.openxmlformats.org/drawingml/2006/wordprocessingDrawing" xmlns:w10="urn:schemas-microsoft-com:office:word" xmlns:w="http://schemas.openxmlformats.org/wordprocessingml/2006/main" xmlns:w14="http://schemas.microsoft.com/office/word/2010/wordml" xmlns:wpg="http://schemas.microsoft.com/office/word/2010/wordprocessingGroup" xmlns:wpi="http://schemas.microsoft.com/office/word/2010/wordprocessingInk" xmlns:wne="http://schemas.microsoft.com/office/word/2006/wordml" xmlns:wps="http://schemas.microsoft.com/office/word/2010/wordprocessingShape" mc:Ignorable="w14 wp14">
+<w:footnotes xmlns:wpc="http://schemas.microsoft.com/office/word/2010/wordprocessingCanvas" xmlns:mc="http://schemas.openxmlformats.org/markup-compatibility/2006" xmlns:o="urn:schemas-microsoft-com:office:office" xmlns:r="http://schemas.openxmlformats.org/officeDocument/2006/relationships" xmlns:m="http://schemas.openxmlformats.org/officeDocument/2006/math" xmlns:v="urn:schemas-microsoft-com:vml" xmlns:wp14="http://schemas.microsoft.com/office/word/2010/wordprocessingDrawing" xmlns:wp="http://schemas.openxmlformats.org/drawingml/2006/wordprocessingDrawing" xmlns:w10="urn:schemas-microsoft-com:office:word" xmlns:w="http://schemas.openxmlformats.org/wordprocessingml/2006/main" xmlns:w14="http://schemas.microsoft.com/office/word/2010/wordml" xmlns:w15="http://schemas.microsoft.com/office/word/2012/wordml" xmlns:wpg="http://schemas.microsoft.com/office/word/2010/wordprocessingGroup" xmlns:wpi="http://schemas.microsoft.com/office/word/2010/wordprocessingInk" xmlns:wne="http://schemas.microsoft.com/office/word/2006/wordml" xmlns:wps="http://schemas.microsoft.com/office/word/2010/wordprocessingShape" mc:Ignorable="w14 w15 wp14">
   <w:footnote w:type="separator" w:id="-1">
     <w:p>
       <w:r>
@@ -2502,7 +2584,7 @@
 </file>
 
 <file path=word/numbering.xml><?xml version="1.0" encoding="utf-8"?>
-<w:numbering xmlns:wpc="http://schemas.microsoft.com/office/word/2010/wordprocessingCanvas" xmlns:mo="http://schemas.microsoft.com/office/mac/office/2008/main" xmlns:mc="http://schemas.openxmlformats.org/markup-compatibility/2006" xmlns:mv="urn:schemas-microsoft-com:mac:vml" xmlns:o="urn:schemas-microsoft-com:office:office" xmlns:r="http://schemas.openxmlformats.org/officeDocument/2006/relationships" xmlns:m="http://schemas.openxmlformats.org/officeDocument/2006/math" xmlns:v="urn:schemas-microsoft-com:vml" xmlns:wp14="http://schemas.microsoft.com/office/word/2010/wordprocessingDrawing" xmlns:wp="http://schemas.openxmlformats.org/drawingml/2006/wordprocessingDrawing" xmlns:w10="urn:schemas-microsoft-com:office:word" xmlns:w="http://schemas.openxmlformats.org/wordprocessingml/2006/main" xmlns:w14="http://schemas.microsoft.com/office/word/2010/wordml" xmlns:wpg="http://schemas.microsoft.com/office/word/2010/wordprocessingGroup" xmlns:wpi="http://schemas.microsoft.com/office/word/2010/wordprocessingInk" xmlns:wne="http://schemas.microsoft.com/office/word/2006/wordml" xmlns:wps="http://schemas.microsoft.com/office/word/2010/wordprocessingShape" mc:Ignorable="w14 wp14">
+<w:numbering xmlns:wpc="http://schemas.microsoft.com/office/word/2010/wordprocessingCanvas" xmlns:mc="http://schemas.openxmlformats.org/markup-compatibility/2006" xmlns:o="urn:schemas-microsoft-com:office:office" xmlns:r="http://schemas.openxmlformats.org/officeDocument/2006/relationships" xmlns:m="http://schemas.openxmlformats.org/officeDocument/2006/math" xmlns:v="urn:schemas-microsoft-com:vml" xmlns:wp14="http://schemas.microsoft.com/office/word/2010/wordprocessingDrawing" xmlns:wp="http://schemas.openxmlformats.org/drawingml/2006/wordprocessingDrawing" xmlns:w10="urn:schemas-microsoft-com:office:word" xmlns:w="http://schemas.openxmlformats.org/wordprocessingml/2006/main" xmlns:w14="http://schemas.microsoft.com/office/word/2010/wordml" xmlns:w15="http://schemas.microsoft.com/office/word/2012/wordml" xmlns:wpg="http://schemas.microsoft.com/office/word/2010/wordprocessingGroup" xmlns:wpi="http://schemas.microsoft.com/office/word/2010/wordprocessingInk" xmlns:wne="http://schemas.microsoft.com/office/word/2006/wordml" xmlns:wps="http://schemas.microsoft.com/office/word/2010/wordprocessingShape" mc:Ignorable="w14 w15 wp14">
   <w:abstractNum w:abstractNumId="0">
     <w:nsid w:val="00000001"/>
     <w:multiLevelType w:val="hybridMultilevel"/>
@@ -3259,8 +3341,16 @@
 </w:numbering>
 </file>
 
+<file path=word/people.xml><?xml version="1.0" encoding="utf-8"?>
+<w15:people xmlns:wpc="http://schemas.microsoft.com/office/word/2010/wordprocessingCanvas" xmlns:mc="http://schemas.openxmlformats.org/markup-compatibility/2006" xmlns:o="urn:schemas-microsoft-com:office:office" xmlns:r="http://schemas.openxmlformats.org/officeDocument/2006/relationships" xmlns:m="http://schemas.openxmlformats.org/officeDocument/2006/math" xmlns:v="urn:schemas-microsoft-com:vml" xmlns:wp14="http://schemas.microsoft.com/office/word/2010/wordprocessingDrawing" xmlns:wp="http://schemas.openxmlformats.org/drawingml/2006/wordprocessingDrawing" xmlns:w10="urn:schemas-microsoft-com:office:word" xmlns:w="http://schemas.openxmlformats.org/wordprocessingml/2006/main" xmlns:w14="http://schemas.microsoft.com/office/word/2010/wordml" xmlns:w15="http://schemas.microsoft.com/office/word/2012/wordml" xmlns:wpg="http://schemas.microsoft.com/office/word/2010/wordprocessingGroup" xmlns:wpi="http://schemas.microsoft.com/office/word/2010/wordprocessingInk" xmlns:wne="http://schemas.microsoft.com/office/word/2006/wordml" xmlns:wps="http://schemas.microsoft.com/office/word/2010/wordprocessingShape" mc:Ignorable="w14 w15 wp14">
+  <w15:person w15:author="Cristiano Maia">
+    <w15:presenceInfo w15:providerId="Windows Live" w15:userId="bdbafbe786780661"/>
+  </w15:person>
+</w15:people>
+</file>
+
 <file path=word/styles.xml><?xml version="1.0" encoding="utf-8"?>
-<w:styles xmlns:mc="http://schemas.openxmlformats.org/markup-compatibility/2006" xmlns:r="http://schemas.openxmlformats.org/officeDocument/2006/relationships" xmlns:w="http://schemas.openxmlformats.org/wordprocessingml/2006/main" xmlns:w14="http://schemas.microsoft.com/office/word/2010/wordml" mc:Ignorable="w14">
+<w:styles xmlns:mc="http://schemas.openxmlformats.org/markup-compatibility/2006" xmlns:r="http://schemas.openxmlformats.org/officeDocument/2006/relationships" xmlns:w="http://schemas.openxmlformats.org/wordprocessingml/2006/main" xmlns:w14="http://schemas.microsoft.com/office/word/2010/wordml" xmlns:w15="http://schemas.microsoft.com/office/word/2012/wordml" mc:Ignorable="w14 w15">
   <w:docDefaults>
     <w:rPrDefault>
       <w:rPr>
@@ -3272,486 +3362,369 @@
     </w:rPrDefault>
     <w:pPrDefault/>
   </w:docDefaults>
-  <w:latentStyles w:defLockedState="0" w:defUIPriority="99" w:defSemiHidden="1" w:defUnhideWhenUsed="1" w:defQFormat="0" w:count="276">
-    <w:lsdException w:name="Normal" w:semiHidden="0" w:uiPriority="0" w:unhideWhenUsed="0" w:qFormat="1"/>
-    <w:lsdException w:name="heading 1" w:semiHidden="0" w:uiPriority="9" w:unhideWhenUsed="0" w:qFormat="1"/>
-    <w:lsdException w:name="heading 2" w:uiPriority="9" w:qFormat="1"/>
-    <w:lsdException w:name="heading 3" w:uiPriority="9" w:qFormat="1"/>
-    <w:lsdException w:name="heading 4" w:uiPriority="9" w:qFormat="1"/>
-    <w:lsdException w:name="heading 5" w:uiPriority="9" w:qFormat="1"/>
-    <w:lsdException w:name="heading 6" w:uiPriority="9" w:qFormat="1"/>
-    <w:lsdException w:name="heading 7" w:uiPriority="9" w:qFormat="1"/>
-    <w:lsdException w:name="heading 8" w:uiPriority="9" w:qFormat="1"/>
-    <w:lsdException w:name="heading 9" w:uiPriority="9" w:qFormat="1"/>
-    <w:lsdException w:name="toc 1" w:uiPriority="39"/>
-    <w:lsdException w:name="toc 2" w:uiPriority="39"/>
-    <w:lsdException w:name="toc 3" w:uiPriority="39"/>
-    <w:lsdException w:name="toc 4" w:uiPriority="39"/>
-    <w:lsdException w:name="toc 5" w:uiPriority="39"/>
-    <w:lsdException w:name="toc 6" w:uiPriority="39"/>
-    <w:lsdException w:name="toc 7" w:uiPriority="39"/>
-    <w:lsdException w:name="toc 8" w:uiPriority="39"/>
-    <w:lsdException w:name="toc 9" w:uiPriority="39"/>
-    <w:lsdException w:name="caption" w:uiPriority="35" w:qFormat="1"/>
-    <w:lsdException w:name="Title" w:semiHidden="0" w:uiPriority="10" w:unhideWhenUsed="0" w:qFormat="1"/>
-    <w:lsdException w:name="Default Paragraph Font" w:uiPriority="1"/>
-    <w:lsdException w:name="Subtitle" w:semiHidden="0" w:uiPriority="11" w:unhideWhenUsed="0" w:qFormat="1"/>
-    <w:lsdException w:name="Strong" w:semiHidden="0" w:uiPriority="22" w:unhideWhenUsed="0" w:qFormat="1"/>
-    <w:lsdException w:name="Emphasis" w:semiHidden="0" w:uiPriority="20" w:unhideWhenUsed="0" w:qFormat="1"/>
-    <w:lsdException w:name="Table Grid" w:semiHidden="0" w:uiPriority="59" w:unhideWhenUsed="0"/>
-    <w:lsdException w:name="Placeholder Text" w:unhideWhenUsed="0"/>
-    <w:lsdException w:name="No Spacing" w:semiHidden="0" w:uiPriority="1" w:unhideWhenUsed="0" w:qFormat="1"/>
-    <w:lsdException w:name="Light Shading" w:semiHidden="0" w:uiPriority="60" w:unhideWhenUsed="0"/>
-    <w:lsdException w:name="Light List" w:semiHidden="0" w:uiPriority="61" w:unhideWhenUsed="0"/>
-    <w:lsdException w:name="Light Grid" w:semiHidden="0" w:uiPriority="62" w:unhideWhenUsed="0"/>
-    <w:lsdException w:name="Medium Shading 1" w:semiHidden="0" w:uiPriority="63" w:unhideWhenUsed="0"/>
-    <w:lsdException w:name="Medium Shading 2" w:semiHidden="0" w:uiPriority="64" w:unhideWhenUsed="0"/>
-    <w:lsdException w:name="Medium List 1" w:semiHidden="0" w:uiPriority="65" w:unhideWhenUsed="0"/>
-    <w:lsdException w:name="Medium List 2" w:semiHidden="0" w:uiPriority="66" w:unhideWhenUsed="0"/>
-    <w:lsdException w:name="Medium Grid 1" w:semiHidden="0" w:uiPriority="67" w:unhideWhenUsed="0"/>
-    <w:lsdException w:name="Medium Grid 2" w:semiHidden="0" w:uiPriority="68" w:unhideWhenUsed="0"/>
-    <w:lsdException w:name="Medium Grid 3" w:semiHidden="0" w:uiPriority="69" w:unhideWhenUsed="0"/>
-    <w:lsdException w:name="Dark List" w:semiHidden="0" w:uiPriority="70" w:unhideWhenUsed="0"/>
-    <w:lsdException w:name="Colorful Shading" w:semiHidden="0" w:uiPriority="71" w:unhideWhenUsed="0"/>
-    <w:lsdException w:name="Colorful List" w:semiHidden="0" w:uiPriority="72" w:unhideWhenUsed="0"/>
-    <w:lsdException w:name="Colorful Grid" w:semiHidden="0" w:uiPriority="73" w:unhideWhenUsed="0"/>
-    <w:lsdException w:name="Light Shading Accent 1" w:semiHidden="0" w:uiPriority="60" w:unhideWhenUsed="0"/>
-    <w:lsdException w:name="Light List Accent 1" w:semiHidden="0" w:uiPriority="61" w:unhideWhenUsed="0"/>
-    <w:lsdException w:name="Light Grid Accent 1" w:semiHidden="0" w:uiPriority="62" w:unhideWhenUsed="0"/>
-    <w:lsdException w:name="Medium Shading 1 Accent 1" w:semiHidden="0" w:uiPriority="63" w:unhideWhenUsed="0"/>
-    <w:lsdException w:name="Medium Shading 2 Accent 1" w:semiHidden="0" w:uiPriority="64" w:unhideWhenUsed="0"/>
-    <w:lsdException w:name="Medium List 1 Accent 1" w:semiHidden="0" w:uiPriority="65" w:unhideWhenUsed="0"/>
-    <w:lsdException w:name="Revision" w:unhideWhenUsed="0"/>
-    <w:lsdException w:name="List Paragraph" w:semiHidden="0" w:uiPriority="34" w:unhideWhenUsed="0" w:qFormat="1"/>
-    <w:lsdException w:name="Quote" w:semiHidden="0" w:uiPriority="29" w:unhideWhenUsed="0" w:qFormat="1"/>
-    <w:lsdException w:name="Intense Quote" w:semiHidden="0" w:uiPriority="30" w:unhideWhenUsed="0" w:qFormat="1"/>
-    <w:lsdException w:name="Medium List 2 Accent 1" w:semiHidden="0" w:uiPriority="66" w:unhideWhenUsed="0"/>
-    <w:lsdException w:name="Medium Grid 1 Accent 1" w:semiHidden="0" w:uiPriority="67" w:unhideWhenUsed="0"/>
-    <w:lsdException w:name="Medium Grid 2 Accent 1" w:semiHidden="0" w:uiPriority="68" w:unhideWhenUsed="0"/>
-    <w:lsdException w:name="Medium Grid 3 Accent 1" w:semiHidden="0" w:uiPriority="69" w:unhideWhenUsed="0"/>
-    <w:lsdException w:name="Dark List Accent 1" w:semiHidden="0" w:uiPriority="70" w:unhideWhenUsed="0"/>
-    <w:lsdException w:name="Colorful Shading Accent 1" w:semiHidden="0" w:uiPriority="71" w:unhideWhenUsed="0"/>
-    <w:lsdException w:name="Colorful List Accent 1" w:semiHidden="0" w:uiPriority="72" w:unhideWhenUsed="0"/>
-    <w:lsdException w:name="Colorful Grid Accent 1" w:semiHidden="0" w:uiPriority="73" w:unhideWhenUsed="0"/>
-    <w:lsdException w:name="Light Shading Accent 2" w:semiHidden="0" w:uiPriority="60" w:unhideWhenUsed="0"/>
-    <w:lsdException w:name="Light List Accent 2" w:semiHidden="0" w:uiPriority="61" w:unhideWhenUsed="0"/>
-    <w:lsdException w:name="Light Grid Accent 2" w:semiHidden="0" w:uiPriority="62" w:unhideWhenUsed="0"/>
-    <w:lsdException w:name="Medium Shading 1 Accent 2" w:semiHidden="0" w:uiPriority="63" w:unhideWhenUsed="0"/>
-    <w:lsdException w:name="Medium Shading 2 Accent 2" w:semiHidden="0" w:uiPriority="64" w:unhideWhenUsed="0"/>
-    <w:lsdException w:name="Medium List 1 Accent 2" w:semiHidden="0" w:uiPriority="65" w:unhideWhenUsed="0"/>
-    <w:lsdException w:name="Medium List 2 Accent 2" w:semiHidden="0" w:uiPriority="66" w:unhideWhenUsed="0"/>
-    <w:lsdException w:name="Medium Grid 1 Accent 2" w:semiHidden="0" w:uiPriority="67" w:unhideWhenUsed="0"/>
-    <w:lsdException w:name="Medium Grid 2 Accent 2" w:semiHidden="0" w:uiPriority="68" w:unhideWhenUsed="0"/>
-    <w:lsdException w:name="Medium Grid 3 Accent 2" w:semiHidden="0" w:uiPriority="69" w:unhideWhenUsed="0"/>
-    <w:lsdException w:name="Dark List Accent 2" w:semiHidden="0" w:uiPriority="70" w:unhideWhenUsed="0"/>
-    <w:lsdException w:name="Colorful Shading Accent 2" w:semiHidden="0" w:uiPriority="71" w:unhideWhenUsed="0"/>
-    <w:lsdException w:name="Colorful List Accent 2" w:semiHidden="0" w:uiPriority="72" w:unhideWhenUsed="0"/>
-    <w:lsdException w:name="Colorful Grid Accent 2" w:semiHidden="0" w:uiPriority="73" w:unhideWhenUsed="0"/>
-    <w:lsdException w:name="Light Shading Accent 3" w:semiHidden="0" w:uiPriority="60" w:unhideWhenUsed="0"/>
-    <w:lsdException w:name="Light List Accent 3" w:semiHidden="0" w:uiPriority="61" w:unhideWhenUsed="0"/>
-    <w:lsdException w:name="Light Grid Accent 3" w:semiHidden="0" w:uiPriority="62" w:unhideWhenUsed="0"/>
-    <w:lsdException w:name="Medium Shading 1 Accent 3" w:semiHidden="0" w:uiPriority="63" w:unhideWhenUsed="0"/>
-    <w:lsdException w:name="Medium Shading 2 Accent 3" w:semiHidden="0" w:uiPriority="64" w:unhideWhenUsed="0"/>
-    <w:lsdException w:name="Medium List 1 Accent 3" w:semiHidden="0" w:uiPriority="65" w:unhideWhenUsed="0"/>
-    <w:lsdException w:name="Medium List 2 Accent 3" w:semiHidden="0" w:uiPriority="66" w:unhideWhenUsed="0"/>
-    <w:lsdException w:name="Medium Grid 1 Accent 3" w:semiHidden="0" w:uiPriority="67" w:unhideWhenUsed="0"/>
-    <w:lsdException w:name="Medium Grid 2 Accent 3" w:semiHidden="0" w:uiPriority="68" w:unhideWhenUsed="0"/>
-    <w:lsdException w:name="Medium Grid 3 Accent 3" w:semiHidden="0" w:uiPriority="69" w:unhideWhenUsed="0"/>
-    <w:lsdException w:name="Dark List Accent 3" w:semiHidden="0" w:uiPriority="70" w:unhideWhenUsed="0"/>
-    <w:lsdException w:name="Colorful Shading Accent 3" w:semiHidden="0" w:uiPriority="71" w:unhideWhenUsed="0"/>
-    <w:lsdException w:name="Colorful List Accent 3" w:semiHidden="0" w:uiPriority="72" w:unhideWhenUsed="0"/>
-    <w:lsdException w:name="Colorful Grid Accent 3" w:semiHidden="0" w:uiPriority="73" w:unhideWhenUsed="0"/>
-    <w:lsdException w:name="Light Shading Accent 4" w:semiHidden="0" w:uiPriority="60" w:unhideWhenUsed="0"/>
-    <w:lsdException w:name="Light List Accent 4" w:semiHidden="0" w:uiPriority="61" w:unhideWhenUsed="0"/>
-    <w:lsdException w:name="Light Grid Accent 4" w:semiHidden="0" w:uiPriority="62" w:unhideWhenUsed="0"/>
-    <w:lsdException w:name="Medium Shading 1 Accent 4" w:semiHidden="0" w:uiPriority="63" w:unhideWhenUsed="0"/>
-    <w:lsdException w:name="Medium Shading 2 Accent 4" w:semiHidden="0" w:uiPriority="64" w:unhideWhenUsed="0"/>
-    <w:lsdException w:name="Medium List 1 Accent 4" w:semiHidden="0" w:uiPriority="65" w:unhideWhenUsed="0"/>
-    <w:lsdException w:name="Medium List 2 Accent 4" w:semiHidden="0" w:uiPriority="66" w:unhideWhenUsed="0"/>
-    <w:lsdException w:name="Medium Grid 1 Accent 4" w:semiHidden="0" w:uiPriority="67" w:unhideWhenUsed="0"/>
-    <w:lsdException w:name="Medium Grid 2 Accent 4" w:semiHidden="0" w:uiPriority="68" w:unhideWhenUsed="0"/>
-    <w:lsdException w:name="Medium Grid 3 Accent 4" w:semiHidden="0" w:uiPriority="69" w:unhideWhenUsed="0"/>
-    <w:lsdException w:name="Dark List Accent 4" w:semiHidden="0" w:uiPriority="70" w:unhideWhenUsed="0"/>
-    <w:lsdException w:name="Colorful Shading Accent 4" w:semiHidden="0" w:uiPriority="71" w:unhideWhenUsed="0"/>
-    <w:lsdException w:name="Colorful List Accent 4" w:semiHidden="0" w:uiPriority="72" w:unhideWhenUsed="0"/>
-    <w:lsdException w:name="Colorful Grid Accent 4" w:semiHidden="0" w:uiPriority="73" w:unhideWhenUsed="0"/>
-    <w:lsdException w:name="Light Shading Accent 5" w:semiHidden="0" w:uiPriority="60" w:unhideWhenUsed="0"/>
-    <w:lsdException w:name="Light List Accent 5" w:semiHidden="0" w:uiPriority="61" w:unhideWhenUsed="0"/>
-    <w:lsdException w:name="Light Grid Accent 5" w:semiHidden="0" w:uiPriority="62" w:unhideWhenUsed="0"/>
-    <w:lsdException w:name="Medium Shading 1 Accent 5" w:semiHidden="0" w:uiPriority="63" w:unhideWhenUsed="0"/>
-    <w:lsdException w:name="Medium Shading 2 Accent 5" w:semiHidden="0" w:uiPriority="64" w:unhideWhenUsed="0"/>
-    <w:lsdException w:name="Medium List 1 Accent 5" w:semiHidden="0" w:uiPriority="65" w:unhideWhenUsed="0"/>
-    <w:lsdException w:name="Medium List 2 Accent 5" w:semiHidden="0" w:uiPriority="66" w:unhideWhenUsed="0"/>
-    <w:lsdException w:name="Medium Grid 1 Accent 5" w:semiHidden="0" w:uiPriority="67" w:unhideWhenUsed="0"/>
-    <w:lsdException w:name="Medium Grid 2 Accent 5" w:semiHidden="0" w:uiPriority="68" w:unhideWhenUsed="0"/>
-    <w:lsdException w:name="Medium Grid 3 Accent 5" w:semiHidden="0" w:uiPriority="69" w:unhideWhenUsed="0"/>
-    <w:lsdException w:name="Dark List Accent 5" w:semiHidden="0" w:uiPriority="70" w:unhideWhenUsed="0"/>
-    <w:lsdException w:name="Colorful Shading Accent 5" w:semiHidden="0" w:uiPriority="71" w:unhideWhenUsed="0"/>
-    <w:lsdException w:name="Colorful List Accent 5" w:semiHidden="0" w:uiPriority="72" w:unhideWhenUsed="0"/>
-    <w:lsdException w:name="Colorful Grid Accent 5" w:semiHidden="0" w:uiPriority="73" w:unhideWhenUsed="0"/>
-    <w:lsdException w:name="Light Shading Accent 6" w:semiHidden="0" w:uiPriority="60" w:unhideWhenUsed="0"/>
-    <w:lsdException w:name="Light List Accent 6" w:semiHidden="0" w:uiPriority="61" w:unhideWhenUsed="0"/>
-    <w:lsdException w:name="Light Grid Accent 6" w:semiHidden="0" w:uiPriority="62" w:unhideWhenUsed="0"/>
-    <w:lsdException w:name="Medium Shading 1 Accent 6" w:semiHidden="0" w:uiPriority="63" w:unhideWhenUsed="0"/>
-    <w:lsdException w:name="Medium Shading 2 Accent 6" w:semiHidden="0" w:uiPriority="64" w:unhideWhenUsed="0"/>
-    <w:lsdException w:name="Medium List 1 Accent 6" w:semiHidden="0" w:uiPriority="65" w:unhideWhenUsed="0"/>
-    <w:lsdException w:name="Medium List 2 Accent 6" w:semiHidden="0" w:uiPriority="66" w:unhideWhenUsed="0"/>
-    <w:lsdException w:name="Medium Grid 1 Accent 6" w:semiHidden="0" w:uiPriority="67" w:unhideWhenUsed="0"/>
-    <w:lsdException w:name="Medium Grid 2 Accent 6" w:semiHidden="0" w:uiPriority="68" w:unhideWhenUsed="0"/>
-    <w:lsdException w:name="Medium Grid 3 Accent 6" w:semiHidden="0" w:uiPriority="69" w:unhideWhenUsed="0"/>
-    <w:lsdException w:name="Dark List Accent 6" w:semiHidden="0" w:uiPriority="70" w:unhideWhenUsed="0"/>
-    <w:lsdException w:name="Colorful Shading Accent 6" w:semiHidden="0" w:uiPriority="71" w:unhideWhenUsed="0"/>
-    <w:lsdException w:name="Colorful List Accent 6" w:semiHidden="0" w:uiPriority="72" w:unhideWhenUsed="0"/>
-    <w:lsdException w:name="Colorful Grid Accent 6" w:semiHidden="0" w:uiPriority="73" w:unhideWhenUsed="0"/>
-    <w:lsdException w:name="Subtle Emphasis" w:semiHidden="0" w:uiPriority="19" w:unhideWhenUsed="0" w:qFormat="1"/>
-    <w:lsdException w:name="Intense Emphasis" w:semiHidden="0" w:uiPriority="21" w:unhideWhenUsed="0" w:qFormat="1"/>
-    <w:lsdException w:name="Subtle Reference" w:semiHidden="0" w:uiPriority="31" w:unhideWhenUsed="0" w:qFormat="1"/>
-    <w:lsdException w:name="Intense Reference" w:semiHidden="0" w:uiPriority="32" w:unhideWhenUsed="0" w:qFormat="1"/>
-    <w:lsdException w:name="Book Title" w:semiHidden="0" w:uiPriority="33" w:unhideWhenUsed="0" w:qFormat="1"/>
-    <w:lsdException w:name="Bibliography" w:uiPriority="37"/>
-    <w:lsdException w:name="TOC Heading" w:uiPriority="39" w:qFormat="1"/>
-  </w:latentStyles>
-  <w:style w:type="paragraph" w:default="1" w:styleId="Normal">
-    <w:name w:val="Normal"/>
-    <w:qFormat/>
-    <w:rsid w:val="00EF74F8"/>
-    <w:rPr>
-      <w:rFonts w:ascii="Times New Roman" w:eastAsia="Times New Roman" w:hAnsi="Times New Roman" w:cs="Times New Roman"/>
-      <w:szCs w:val="20"/>
-    </w:rPr>
-  </w:style>
-  <w:style w:type="paragraph" w:styleId="Heading1">
-    <w:name w:val="heading 1"/>
-    <w:basedOn w:val="Normal"/>
-    <w:next w:val="Normal"/>
-    <w:link w:val="Heading1Char"/>
-    <w:uiPriority w:val="9"/>
-    <w:qFormat/>
-    <w:rsid w:val="00EF74F8"/>
-    <w:pPr>
-      <w:keepNext/>
-      <w:keepLines/>
-      <w:spacing w:before="480"/>
-      <w:outlineLvl w:val="0"/>
-    </w:pPr>
-    <w:rPr>
-      <w:rFonts w:asciiTheme="majorHAnsi" w:eastAsiaTheme="majorEastAsia" w:hAnsiTheme="majorHAnsi" w:cstheme="majorBidi"/>
-      <w:b/>
-      <w:bCs/>
-      <w:color w:val="345A8A" w:themeColor="accent1" w:themeShade="B5"/>
-      <w:sz w:val="32"/>
-      <w:szCs w:val="32"/>
-    </w:rPr>
-  </w:style>
-  <w:style w:type="paragraph" w:styleId="Heading3">
-    <w:name w:val="heading 3"/>
-    <w:basedOn w:val="Normal"/>
-    <w:next w:val="Normal"/>
-    <w:link w:val="Heading3Char"/>
-    <w:uiPriority w:val="9"/>
-    <w:unhideWhenUsed/>
-    <w:qFormat/>
-    <w:rsid w:val="00EF74F8"/>
-    <w:pPr>
-      <w:keepNext/>
-      <w:keepLines/>
-      <w:spacing w:before="200"/>
-      <w:outlineLvl w:val="2"/>
-    </w:pPr>
-    <w:rPr>
-      <w:rFonts w:eastAsiaTheme="majorEastAsia"/>
-      <w:b/>
-      <w:bCs/>
-      <w:i/>
-      <w:szCs w:val="24"/>
-      <w:u w:val="single"/>
-    </w:rPr>
-  </w:style>
-  <w:style w:type="character" w:default="1" w:styleId="DefaultParagraphFont">
-    <w:name w:val="Default Paragraph Font"/>
-    <w:uiPriority w:val="1"/>
-    <w:semiHidden/>
-    <w:unhideWhenUsed/>
-  </w:style>
-  <w:style w:type="table" w:default="1" w:styleId="TableNormal">
-    <w:name w:val="Normal Table"/>
-    <w:uiPriority w:val="99"/>
-    <w:semiHidden/>
-    <w:unhideWhenUsed/>
-    <w:tblPr>
-      <w:tblInd w:w="0" w:type="dxa"/>
-      <w:tblCellMar>
-        <w:top w:w="0" w:type="dxa"/>
-        <w:left w:w="108" w:type="dxa"/>
-        <w:bottom w:w="0" w:type="dxa"/>
-        <w:right w:w="108" w:type="dxa"/>
-      </w:tblCellMar>
-    </w:tblPr>
-  </w:style>
-  <w:style w:type="numbering" w:default="1" w:styleId="NoList">
-    <w:name w:val="No List"/>
-    <w:uiPriority w:val="99"/>
-    <w:semiHidden/>
-    <w:unhideWhenUsed/>
-  </w:style>
-  <w:style w:type="character" w:customStyle="1" w:styleId="Heading3Char">
-    <w:name w:val="Heading 3 Char"/>
-    <w:basedOn w:val="DefaultParagraphFont"/>
-    <w:link w:val="Heading3"/>
-    <w:uiPriority w:val="9"/>
-    <w:rsid w:val="00EF74F8"/>
-    <w:rPr>
-      <w:rFonts w:ascii="Times New Roman" w:eastAsiaTheme="majorEastAsia" w:hAnsi="Times New Roman" w:cs="Times New Roman"/>
-      <w:b/>
-      <w:bCs/>
-      <w:i/>
-      <w:u w:val="single"/>
-    </w:rPr>
-  </w:style>
-  <w:style w:type="character" w:customStyle="1" w:styleId="Heading1Char">
-    <w:name w:val="Heading 1 Char"/>
-    <w:basedOn w:val="DefaultParagraphFont"/>
-    <w:link w:val="Heading1"/>
-    <w:uiPriority w:val="9"/>
-    <w:rsid w:val="00EF74F8"/>
-    <w:rPr>
-      <w:rFonts w:asciiTheme="majorHAnsi" w:eastAsiaTheme="majorEastAsia" w:hAnsiTheme="majorHAnsi" w:cstheme="majorBidi"/>
-      <w:b/>
-      <w:bCs/>
-      <w:color w:val="345A8A" w:themeColor="accent1" w:themeShade="B5"/>
-      <w:sz w:val="32"/>
-      <w:szCs w:val="32"/>
-    </w:rPr>
-  </w:style>
-  <w:style w:type="paragraph" w:styleId="NormalWeb">
-    <w:name w:val="Normal (Web)"/>
-    <w:basedOn w:val="Normal"/>
-    <w:uiPriority w:val="99"/>
-    <w:unhideWhenUsed/>
-    <w:rsid w:val="00EF74F8"/>
-    <w:pPr>
-      <w:spacing w:before="100" w:beforeAutospacing="1" w:after="100" w:afterAutospacing="1"/>
-    </w:pPr>
-    <w:rPr>
-      <w:rFonts w:ascii="Times" w:eastAsiaTheme="minorEastAsia" w:hAnsi="Times"/>
-      <w:sz w:val="20"/>
-    </w:rPr>
-  </w:style>
-  <w:style w:type="paragraph" w:styleId="ListParagraph">
-    <w:name w:val="List Paragraph"/>
-    <w:basedOn w:val="Normal"/>
-    <w:uiPriority w:val="34"/>
-    <w:qFormat/>
-    <w:rsid w:val="008148EF"/>
-    <w:pPr>
-      <w:ind w:left="720"/>
-      <w:contextualSpacing/>
-    </w:pPr>
-  </w:style>
-  <w:style w:type="paragraph" w:styleId="Header">
-    <w:name w:val="header"/>
-    <w:basedOn w:val="Normal"/>
-    <w:link w:val="HeaderChar"/>
-    <w:uiPriority w:val="99"/>
-    <w:unhideWhenUsed/>
-    <w:rsid w:val="00121C64"/>
-    <w:pPr>
-      <w:tabs>
-        <w:tab w:val="center" w:pos="4320"/>
-        <w:tab w:val="right" w:pos="8640"/>
-      </w:tabs>
-    </w:pPr>
-  </w:style>
-  <w:style w:type="character" w:customStyle="1" w:styleId="HeaderChar">
-    <w:name w:val="Header Char"/>
-    <w:basedOn w:val="DefaultParagraphFont"/>
-    <w:link w:val="Header"/>
-    <w:uiPriority w:val="99"/>
-    <w:rsid w:val="00121C64"/>
-    <w:rPr>
-      <w:rFonts w:ascii="Times New Roman" w:eastAsia="Times New Roman" w:hAnsi="Times New Roman" w:cs="Times New Roman"/>
-      <w:szCs w:val="20"/>
-    </w:rPr>
-  </w:style>
-  <w:style w:type="paragraph" w:styleId="Footer">
-    <w:name w:val="footer"/>
-    <w:basedOn w:val="Normal"/>
-    <w:link w:val="FooterChar"/>
-    <w:uiPriority w:val="99"/>
-    <w:unhideWhenUsed/>
-    <w:rsid w:val="00121C64"/>
-    <w:pPr>
-      <w:tabs>
-        <w:tab w:val="center" w:pos="4320"/>
-        <w:tab w:val="right" w:pos="8640"/>
-      </w:tabs>
-    </w:pPr>
-  </w:style>
-  <w:style w:type="character" w:customStyle="1" w:styleId="FooterChar">
-    <w:name w:val="Footer Char"/>
-    <w:basedOn w:val="DefaultParagraphFont"/>
-    <w:link w:val="Footer"/>
-    <w:uiPriority w:val="99"/>
-    <w:rsid w:val="00121C64"/>
-    <w:rPr>
-      <w:rFonts w:ascii="Times New Roman" w:eastAsia="Times New Roman" w:hAnsi="Times New Roman" w:cs="Times New Roman"/>
-      <w:szCs w:val="20"/>
-    </w:rPr>
-  </w:style>
-</w:styles>
-</file>
-
-<file path=word/stylesWithEffects.xml><?xml version="1.0" encoding="utf-8"?>
-<w:styles xmlns:wpc="http://schemas.microsoft.com/office/word/2010/wordprocessingCanvas" xmlns:mo="http://schemas.microsoft.com/office/mac/office/2008/main" xmlns:mc="http://schemas.openxmlformats.org/markup-compatibility/2006" xmlns:mv="urn:schemas-microsoft-com:mac:vml" xmlns:o="urn:schemas-microsoft-com:office:office" xmlns:r="http://schemas.openxmlformats.org/officeDocument/2006/relationships" xmlns:m="http://schemas.openxmlformats.org/officeDocument/2006/math" xmlns:v="urn:schemas-microsoft-com:vml" xmlns:wp14="http://schemas.microsoft.com/office/word/2010/wordprocessingDrawing" xmlns:wp="http://schemas.openxmlformats.org/drawingml/2006/wordprocessingDrawing" xmlns:w10="urn:schemas-microsoft-com:office:word" xmlns:w="http://schemas.openxmlformats.org/wordprocessingml/2006/main" xmlns:w14="http://schemas.microsoft.com/office/word/2010/wordml" xmlns:wpg="http://schemas.microsoft.com/office/word/2010/wordprocessingGroup" xmlns:wpi="http://schemas.microsoft.com/office/word/2010/wordprocessingInk" xmlns:wne="http://schemas.microsoft.com/office/word/2006/wordml" xmlns:wps="http://schemas.microsoft.com/office/word/2010/wordprocessingShape" mc:Ignorable="w14 wp14">
-  <w:docDefaults>
-    <w:rPrDefault>
-      <w:rPr>
-        <w:rFonts w:asciiTheme="minorHAnsi" w:eastAsiaTheme="minorEastAsia" w:hAnsiTheme="minorHAnsi" w:cstheme="minorBidi"/>
-        <w:sz w:val="24"/>
-        <w:szCs w:val="24"/>
-        <w:lang w:val="en-GB" w:eastAsia="en-US" w:bidi="ar-SA"/>
-      </w:rPr>
-    </w:rPrDefault>
-    <w:pPrDefault/>
-  </w:docDefaults>
-  <w:latentStyles w:defLockedState="0" w:defUIPriority="99" w:defSemiHidden="1" w:defUnhideWhenUsed="1" w:defQFormat="0" w:count="276">
-    <w:lsdException w:name="Normal" w:semiHidden="0" w:uiPriority="0" w:unhideWhenUsed="0" w:qFormat="1"/>
-    <w:lsdException w:name="heading 1" w:semiHidden="0" w:uiPriority="9" w:unhideWhenUsed="0" w:qFormat="1"/>
-    <w:lsdException w:name="heading 2" w:uiPriority="9" w:qFormat="1"/>
-    <w:lsdException w:name="heading 3" w:uiPriority="9" w:qFormat="1"/>
-    <w:lsdException w:name="heading 4" w:uiPriority="9" w:qFormat="1"/>
-    <w:lsdException w:name="heading 5" w:uiPriority="9" w:qFormat="1"/>
-    <w:lsdException w:name="heading 6" w:uiPriority="9" w:qFormat="1"/>
-    <w:lsdException w:name="heading 7" w:uiPriority="9" w:qFormat="1"/>
-    <w:lsdException w:name="heading 8" w:uiPriority="9" w:qFormat="1"/>
-    <w:lsdException w:name="heading 9" w:uiPriority="9" w:qFormat="1"/>
-    <w:lsdException w:name="toc 1" w:uiPriority="39"/>
-    <w:lsdException w:name="toc 2" w:uiPriority="39"/>
-    <w:lsdException w:name="toc 3" w:uiPriority="39"/>
-    <w:lsdException w:name="toc 4" w:uiPriority="39"/>
-    <w:lsdException w:name="toc 5" w:uiPriority="39"/>
-    <w:lsdException w:name="toc 6" w:uiPriority="39"/>
-    <w:lsdException w:name="toc 7" w:uiPriority="39"/>
-    <w:lsdException w:name="toc 8" w:uiPriority="39"/>
-    <w:lsdException w:name="toc 9" w:uiPriority="39"/>
-    <w:lsdException w:name="caption" w:uiPriority="35" w:qFormat="1"/>
-    <w:lsdException w:name="Title" w:semiHidden="0" w:uiPriority="10" w:unhideWhenUsed="0" w:qFormat="1"/>
-    <w:lsdException w:name="Default Paragraph Font" w:uiPriority="1"/>
-    <w:lsdException w:name="Subtitle" w:semiHidden="0" w:uiPriority="11" w:unhideWhenUsed="0" w:qFormat="1"/>
-    <w:lsdException w:name="Strong" w:semiHidden="0" w:uiPriority="22" w:unhideWhenUsed="0" w:qFormat="1"/>
-    <w:lsdException w:name="Emphasis" w:semiHidden="0" w:uiPriority="20" w:unhideWhenUsed="0" w:qFormat="1"/>
-    <w:lsdException w:name="Table Grid" w:semiHidden="0" w:uiPriority="59" w:unhideWhenUsed="0"/>
-    <w:lsdException w:name="Placeholder Text" w:unhideWhenUsed="0"/>
-    <w:lsdException w:name="No Spacing" w:semiHidden="0" w:uiPriority="1" w:unhideWhenUsed="0" w:qFormat="1"/>
-    <w:lsdException w:name="Light Shading" w:semiHidden="0" w:uiPriority="60" w:unhideWhenUsed="0"/>
-    <w:lsdException w:name="Light List" w:semiHidden="0" w:uiPriority="61" w:unhideWhenUsed="0"/>
-    <w:lsdException w:name="Light Grid" w:semiHidden="0" w:uiPriority="62" w:unhideWhenUsed="0"/>
-    <w:lsdException w:name="Medium Shading 1" w:semiHidden="0" w:uiPriority="63" w:unhideWhenUsed="0"/>
-    <w:lsdException w:name="Medium Shading 2" w:semiHidden="0" w:uiPriority="64" w:unhideWhenUsed="0"/>
-    <w:lsdException w:name="Medium List 1" w:semiHidden="0" w:uiPriority="65" w:unhideWhenUsed="0"/>
-    <w:lsdException w:name="Medium List 2" w:semiHidden="0" w:uiPriority="66" w:unhideWhenUsed="0"/>
-    <w:lsdException w:name="Medium Grid 1" w:semiHidden="0" w:uiPriority="67" w:unhideWhenUsed="0"/>
-    <w:lsdException w:name="Medium Grid 2" w:semiHidden="0" w:uiPriority="68" w:unhideWhenUsed="0"/>
-    <w:lsdException w:name="Medium Grid 3" w:semiHidden="0" w:uiPriority="69" w:unhideWhenUsed="0"/>
-    <w:lsdException w:name="Dark List" w:semiHidden="0" w:uiPriority="70" w:unhideWhenUsed="0"/>
-    <w:lsdException w:name="Colorful Shading" w:semiHidden="0" w:uiPriority="71" w:unhideWhenUsed="0"/>
-    <w:lsdException w:name="Colorful List" w:semiHidden="0" w:uiPriority="72" w:unhideWhenUsed="0"/>
-    <w:lsdException w:name="Colorful Grid" w:semiHidden="0" w:uiPriority="73" w:unhideWhenUsed="0"/>
-    <w:lsdException w:name="Light Shading Accent 1" w:semiHidden="0" w:uiPriority="60" w:unhideWhenUsed="0"/>
-    <w:lsdException w:name="Light List Accent 1" w:semiHidden="0" w:uiPriority="61" w:unhideWhenUsed="0"/>
-    <w:lsdException w:name="Light Grid Accent 1" w:semiHidden="0" w:uiPriority="62" w:unhideWhenUsed="0"/>
-    <w:lsdException w:name="Medium Shading 1 Accent 1" w:semiHidden="0" w:uiPriority="63" w:unhideWhenUsed="0"/>
-    <w:lsdException w:name="Medium Shading 2 Accent 1" w:semiHidden="0" w:uiPriority="64" w:unhideWhenUsed="0"/>
-    <w:lsdException w:name="Medium List 1 Accent 1" w:semiHidden="0" w:uiPriority="65" w:unhideWhenUsed="0"/>
-    <w:lsdException w:name="Revision" w:unhideWhenUsed="0"/>
-    <w:lsdException w:name="List Paragraph" w:semiHidden="0" w:uiPriority="34" w:unhideWhenUsed="0" w:qFormat="1"/>
-    <w:lsdException w:name="Quote" w:semiHidden="0" w:uiPriority="29" w:unhideWhenUsed="0" w:qFormat="1"/>
-    <w:lsdException w:name="Intense Quote" w:semiHidden="0" w:uiPriority="30" w:unhideWhenUsed="0" w:qFormat="1"/>
-    <w:lsdException w:name="Medium List 2 Accent 1" w:semiHidden="0" w:uiPriority="66" w:unhideWhenUsed="0"/>
-    <w:lsdException w:name="Medium Grid 1 Accent 1" w:semiHidden="0" w:uiPriority="67" w:unhideWhenUsed="0"/>
-    <w:lsdException w:name="Medium Grid 2 Accent 1" w:semiHidden="0" w:uiPriority="68" w:unhideWhenUsed="0"/>
-    <w:lsdException w:name="Medium Grid 3 Accent 1" w:semiHidden="0" w:uiPriority="69" w:unhideWhenUsed="0"/>
-    <w:lsdException w:name="Dark List Accent 1" w:semiHidden="0" w:uiPriority="70" w:unhideWhenUsed="0"/>
-    <w:lsdException w:name="Colorful Shading Accent 1" w:semiHidden="0" w:uiPriority="71" w:unhideWhenUsed="0"/>
-    <w:lsdException w:name="Colorful List Accent 1" w:semiHidden="0" w:uiPriority="72" w:unhideWhenUsed="0"/>
-    <w:lsdException w:name="Colorful Grid Accent 1" w:semiHidden="0" w:uiPriority="73" w:unhideWhenUsed="0"/>
-    <w:lsdException w:name="Light Shading Accent 2" w:semiHidden="0" w:uiPriority="60" w:unhideWhenUsed="0"/>
-    <w:lsdException w:name="Light List Accent 2" w:semiHidden="0" w:uiPriority="61" w:unhideWhenUsed="0"/>
-    <w:lsdException w:name="Light Grid Accent 2" w:semiHidden="0" w:uiPriority="62" w:unhideWhenUsed="0"/>
-    <w:lsdException w:name="Medium Shading 1 Accent 2" w:semiHidden="0" w:uiPriority="63" w:unhideWhenUsed="0"/>
-    <w:lsdException w:name="Medium Shading 2 Accent 2" w:semiHidden="0" w:uiPriority="64" w:unhideWhenUsed="0"/>
-    <w:lsdException w:name="Medium List 1 Accent 2" w:semiHidden="0" w:uiPriority="65" w:unhideWhenUsed="0"/>
-    <w:lsdException w:name="Medium List 2 Accent 2" w:semiHidden="0" w:uiPriority="66" w:unhideWhenUsed="0"/>
-    <w:lsdException w:name="Medium Grid 1 Accent 2" w:semiHidden="0" w:uiPriority="67" w:unhideWhenUsed="0"/>
-    <w:lsdException w:name="Medium Grid 2 Accent 2" w:semiHidden="0" w:uiPriority="68" w:unhideWhenUsed="0"/>
-    <w:lsdException w:name="Medium Grid 3 Accent 2" w:semiHidden="0" w:uiPriority="69" w:unhideWhenUsed="0"/>
-    <w:lsdException w:name="Dark List Accent 2" w:semiHidden="0" w:uiPriority="70" w:unhideWhenUsed="0"/>
-    <w:lsdException w:name="Colorful Shading Accent 2" w:semiHidden="0" w:uiPriority="71" w:unhideWhenUsed="0"/>
-    <w:lsdException w:name="Colorful List Accent 2" w:semiHidden="0" w:uiPriority="72" w:unhideWhenUsed="0"/>
-    <w:lsdException w:name="Colorful Grid Accent 2" w:semiHidden="0" w:uiPriority="73" w:unhideWhenUsed="0"/>
-    <w:lsdException w:name="Light Shading Accent 3" w:semiHidden="0" w:uiPriority="60" w:unhideWhenUsed="0"/>
-    <w:lsdException w:name="Light List Accent 3" w:semiHidden="0" w:uiPriority="61" w:unhideWhenUsed="0"/>
-    <w:lsdException w:name="Light Grid Accent 3" w:semiHidden="0" w:uiPriority="62" w:unhideWhenUsed="0"/>
-    <w:lsdException w:name="Medium Shading 1 Accent 3" w:semiHidden="0" w:uiPriority="63" w:unhideWhenUsed="0"/>
-    <w:lsdException w:name="Medium Shading 2 Accent 3" w:semiHidden="0" w:uiPriority="64" w:unhideWhenUsed="0"/>
-    <w:lsdException w:name="Medium List 1 Accent 3" w:semiHidden="0" w:uiPriority="65" w:unhideWhenUsed="0"/>
-    <w:lsdException w:name="Medium List 2 Accent 3" w:semiHidden="0" w:uiPriority="66" w:unhideWhenUsed="0"/>
-    <w:lsdException w:name="Medium Grid 1 Accent 3" w:semiHidden="0" w:uiPriority="67" w:unhideWhenUsed="0"/>
-    <w:lsdException w:name="Medium Grid 2 Accent 3" w:semiHidden="0" w:uiPriority="68" w:unhideWhenUsed="0"/>
-    <w:lsdException w:name="Medium Grid 3 Accent 3" w:semiHidden="0" w:uiPriority="69" w:unhideWhenUsed="0"/>
-    <w:lsdException w:name="Dark List Accent 3" w:semiHidden="0" w:uiPriority="70" w:unhideWhenUsed="0"/>
-    <w:lsdException w:name="Colorful Shading Accent 3" w:semiHidden="0" w:uiPriority="71" w:unhideWhenUsed="0"/>
-    <w:lsdException w:name="Colorful List Accent 3" w:semiHidden="0" w:uiPriority="72" w:unhideWhenUsed="0"/>
-    <w:lsdException w:name="Colorful Grid Accent 3" w:semiHidden="0" w:uiPriority="73" w:unhideWhenUsed="0"/>
-    <w:lsdException w:name="Light Shading Accent 4" w:semiHidden="0" w:uiPriority="60" w:unhideWhenUsed="0"/>
-    <w:lsdException w:name="Light List Accent 4" w:semiHidden="0" w:uiPriority="61" w:unhideWhenUsed="0"/>
-    <w:lsdException w:name="Light Grid Accent 4" w:semiHidden="0" w:uiPriority="62" w:unhideWhenUsed="0"/>
-    <w:lsdException w:name="Medium Shading 1 Accent 4" w:semiHidden="0" w:uiPriority="63" w:unhideWhenUsed="0"/>
-    <w:lsdException w:name="Medium Shading 2 Accent 4" w:semiHidden="0" w:uiPriority="64" w:unhideWhenUsed="0"/>
-    <w:lsdException w:name="Medium List 1 Accent 4" w:semiHidden="0" w:uiPriority="65" w:unhideWhenUsed="0"/>
-    <w:lsdException w:name="Medium List 2 Accent 4" w:semiHidden="0" w:uiPriority="66" w:unhideWhenUsed="0"/>
-    <w:lsdException w:name="Medium Grid 1 Accent 4" w:semiHidden="0" w:uiPriority="67" w:unhideWhenUsed="0"/>
-    <w:lsdException w:name="Medium Grid 2 Accent 4" w:semiHidden="0" w:uiPriority="68" w:unhideWhenUsed="0"/>
-    <w:lsdException w:name="Medium Grid 3 Accent 4" w:semiHidden="0" w:uiPriority="69" w:unhideWhenUsed="0"/>
-    <w:lsdException w:name="Dark List Accent 4" w:semiHidden="0" w:uiPriority="70" w:unhideWhenUsed="0"/>
-    <w:lsdException w:name="Colorful Shading Accent 4" w:semiHidden="0" w:uiPriority="71" w:unhideWhenUsed="0"/>
-    <w:lsdException w:name="Colorful List Accent 4" w:semiHidden="0" w:uiPriority="72" w:unhideWhenUsed="0"/>
-    <w:lsdException w:name="Colorful Grid Accent 4" w:semiHidden="0" w:uiPriority="73" w:unhideWhenUsed="0"/>
-    <w:lsdException w:name="Light Shading Accent 5" w:semiHidden="0" w:uiPriority="60" w:unhideWhenUsed="0"/>
-    <w:lsdException w:name="Light List Accent 5" w:semiHidden="0" w:uiPriority="61" w:unhideWhenUsed="0"/>
-    <w:lsdException w:name="Light Grid Accent 5" w:semiHidden="0" w:uiPriority="62" w:unhideWhenUsed="0"/>
-    <w:lsdException w:name="Medium Shading 1 Accent 5" w:semiHidden="0" w:uiPriority="63" w:unhideWhenUsed="0"/>
-    <w:lsdException w:name="Medium Shading 2 Accent 5" w:semiHidden="0" w:uiPriority="64" w:unhideWhenUsed="0"/>
-    <w:lsdException w:name="Medium List 1 Accent 5" w:semiHidden="0" w:uiPriority="65" w:unhideWhenUsed="0"/>
-    <w:lsdException w:name="Medium List 2 Accent 5" w:semiHidden="0" w:uiPriority="66" w:unhideWhenUsed="0"/>
-    <w:lsdException w:name="Medium Grid 1 Accent 5" w:semiHidden="0" w:uiPriority="67" w:unhideWhenUsed="0"/>
-    <w:lsdException w:name="Medium Grid 2 Accent 5" w:semiHidden="0" w:uiPriority="68" w:unhideWhenUsed="0"/>
-    <w:lsdException w:name="Medium Grid 3 Accent 5" w:semiHidden="0" w:uiPriority="69" w:unhideWhenUsed="0"/>
-    <w:lsdException w:name="Dark List Accent 5" w:semiHidden="0" w:uiPriority="70" w:unhideWhenUsed="0"/>
-    <w:lsdException w:name="Colorful Shading Accent 5" w:semiHidden="0" w:uiPriority="71" w:unhideWhenUsed="0"/>
-    <w:lsdException w:name="Colorful List Accent 5" w:semiHidden="0" w:uiPriority="72" w:unhideWhenUsed="0"/>
-    <w:lsdException w:name="Colorful Grid Accent 5" w:semiHidden="0" w:uiPriority="73" w:unhideWhenUsed="0"/>
-    <w:lsdException w:name="Light Shading Accent 6" w:semiHidden="0" w:uiPriority="60" w:unhideWhenUsed="0"/>
-    <w:lsdException w:name="Light List Accent 6" w:semiHidden="0" w:uiPriority="61" w:unhideWhenUsed="0"/>
-    <w:lsdException w:name="Light Grid Accent 6" w:semiHidden="0" w:uiPriority="62" w:unhideWhenUsed="0"/>
-    <w:lsdException w:name="Medium Shading 1 Accent 6" w:semiHidden="0" w:uiPriority="63" w:unhideWhenUsed="0"/>
-    <w:lsdException w:name="Medium Shading 2 Accent 6" w:semiHidden="0" w:uiPriority="64" w:unhideWhenUsed="0"/>
-    <w:lsdException w:name="Medium List 1 Accent 6" w:semiHidden="0" w:uiPriority="65" w:unhideWhenUsed="0"/>
-    <w:lsdException w:name="Medium List 2 Accent 6" w:semiHidden="0" w:uiPriority="66" w:unhideWhenUsed="0"/>
-    <w:lsdException w:name="Medium Grid 1 Accent 6" w:semiHidden="0" w:uiPriority="67" w:unhideWhenUsed="0"/>
-    <w:lsdException w:name="Medium Grid 2 Accent 6" w:semiHidden="0" w:uiPriority="68" w:unhideWhenUsed="0"/>
-    <w:lsdException w:name="Medium Grid 3 Accent 6" w:semiHidden="0" w:uiPriority="69" w:unhideWhenUsed="0"/>
-    <w:lsdException w:name="Dark List Accent 6" w:semiHidden="0" w:uiPriority="70" w:unhideWhenUsed="0"/>
-    <w:lsdException w:name="Colorful Shading Accent 6" w:semiHidden="0" w:uiPriority="71" w:unhideWhenUsed="0"/>
-    <w:lsdException w:name="Colorful List Accent 6" w:semiHidden="0" w:uiPriority="72" w:unhideWhenUsed="0"/>
-    <w:lsdException w:name="Colorful Grid Accent 6" w:semiHidden="0" w:uiPriority="73" w:unhideWhenUsed="0"/>
-    <w:lsdException w:name="Subtle Emphasis" w:semiHidden="0" w:uiPriority="19" w:unhideWhenUsed="0" w:qFormat="1"/>
-    <w:lsdException w:name="Intense Emphasis" w:semiHidden="0" w:uiPriority="21" w:unhideWhenUsed="0" w:qFormat="1"/>
-    <w:lsdException w:name="Subtle Reference" w:semiHidden="0" w:uiPriority="31" w:unhideWhenUsed="0" w:qFormat="1"/>
-    <w:lsdException w:name="Intense Reference" w:semiHidden="0" w:uiPriority="32" w:unhideWhenUsed="0" w:qFormat="1"/>
-    <w:lsdException w:name="Book Title" w:semiHidden="0" w:uiPriority="33" w:unhideWhenUsed="0" w:qFormat="1"/>
-    <w:lsdException w:name="Bibliography" w:uiPriority="37"/>
-    <w:lsdException w:name="TOC Heading" w:uiPriority="39" w:qFormat="1"/>
+  <w:latentStyles w:defLockedState="0" w:defUIPriority="99" w:defSemiHidden="0" w:defUnhideWhenUsed="0" w:defQFormat="0" w:count="371">
+    <w:lsdException w:name="Normal" w:uiPriority="0" w:qFormat="1"/>
+    <w:lsdException w:name="heading 1" w:uiPriority="9" w:qFormat="1"/>
+    <w:lsdException w:name="heading 2" w:semiHidden="1" w:uiPriority="9" w:unhideWhenUsed="1" w:qFormat="1"/>
+    <w:lsdException w:name="heading 3" w:semiHidden="1" w:uiPriority="9" w:unhideWhenUsed="1" w:qFormat="1"/>
+    <w:lsdException w:name="heading 4" w:semiHidden="1" w:uiPriority="9" w:unhideWhenUsed="1" w:qFormat="1"/>
+    <w:lsdException w:name="heading 5" w:semiHidden="1" w:uiPriority="9" w:unhideWhenUsed="1" w:qFormat="1"/>
+    <w:lsdException w:name="heading 6" w:semiHidden="1" w:uiPriority="9" w:unhideWhenUsed="1" w:qFormat="1"/>
+    <w:lsdException w:name="heading 7" w:semiHidden="1" w:uiPriority="9" w:unhideWhenUsed="1" w:qFormat="1"/>
+    <w:lsdException w:name="heading 8" w:semiHidden="1" w:uiPriority="9" w:unhideWhenUsed="1" w:qFormat="1"/>
+    <w:lsdException w:name="heading 9" w:semiHidden="1" w:uiPriority="9" w:unhideWhenUsed="1" w:qFormat="1"/>
+    <w:lsdException w:name="index 1" w:semiHidden="1" w:unhideWhenUsed="1"/>
+    <w:lsdException w:name="index 2" w:semiHidden="1" w:unhideWhenUsed="1"/>
+    <w:lsdException w:name="index 3" w:semiHidden="1" w:unhideWhenUsed="1"/>
+    <w:lsdException w:name="index 4" w:semiHidden="1" w:unhideWhenUsed="1"/>
+    <w:lsdException w:name="index 5" w:semiHidden="1" w:unhideWhenUsed="1"/>
+    <w:lsdException w:name="index 6" w:semiHidden="1" w:unhideWhenUsed="1"/>
+    <w:lsdException w:name="index 7" w:semiHidden="1" w:unhideWhenUsed="1"/>
+    <w:lsdException w:name="index 8" w:semiHidden="1" w:unhideWhenUsed="1"/>
+    <w:lsdException w:name="index 9" w:semiHidden="1" w:unhideWhenUsed="1"/>
+    <w:lsdException w:name="toc 1" w:semiHidden="1" w:uiPriority="39" w:unhideWhenUsed="1"/>
+    <w:lsdException w:name="toc 2" w:semiHidden="1" w:uiPriority="39" w:unhideWhenUsed="1"/>
+    <w:lsdException w:name="toc 3" w:semiHidden="1" w:uiPriority="39" w:unhideWhenUsed="1"/>
+    <w:lsdException w:name="toc 4" w:semiHidden="1" w:uiPriority="39" w:unhideWhenUsed="1"/>
+    <w:lsdException w:name="toc 5" w:semiHidden="1" w:uiPriority="39" w:unhideWhenUsed="1"/>
+    <w:lsdException w:name="toc 6" w:semiHidden="1" w:uiPriority="39" w:unhideWhenUsed="1"/>
+    <w:lsdException w:name="toc 7" w:semiHidden="1" w:uiPriority="39" w:unhideWhenUsed="1"/>
+    <w:lsdException w:name="toc 8" w:semiHidden="1" w:uiPriority="39" w:unhideWhenUsed="1"/>
+    <w:lsdException w:name="toc 9" w:semiHidden="1" w:uiPriority="39" w:unhideWhenUsed="1"/>
+    <w:lsdException w:name="Normal Indent" w:semiHidden="1" w:unhideWhenUsed="1"/>
+    <w:lsdException w:name="footnote text" w:semiHidden="1" w:unhideWhenUsed="1"/>
+    <w:lsdException w:name="annotation text" w:semiHidden="1" w:unhideWhenUsed="1"/>
+    <w:lsdException w:name="header" w:semiHidden="1" w:unhideWhenUsed="1"/>
+    <w:lsdException w:name="footer" w:semiHidden="1" w:unhideWhenUsed="1"/>
+    <w:lsdException w:name="index heading" w:semiHidden="1" w:unhideWhenUsed="1"/>
+    <w:lsdException w:name="caption" w:semiHidden="1" w:uiPriority="35" w:unhideWhenUsed="1" w:qFormat="1"/>
+    <w:lsdException w:name="table of figures" w:semiHidden="1" w:unhideWhenUsed="1"/>
+    <w:lsdException w:name="envelope address" w:semiHidden="1" w:unhideWhenUsed="1"/>
+    <w:lsdException w:name="envelope return" w:semiHidden="1" w:unhideWhenUsed="1"/>
+    <w:lsdException w:name="footnote reference" w:semiHidden="1" w:unhideWhenUsed="1"/>
+    <w:lsdException w:name="annotation reference" w:semiHidden="1" w:unhideWhenUsed="1"/>
+    <w:lsdException w:name="line number" w:semiHidden="1" w:unhideWhenUsed="1"/>
+    <w:lsdException w:name="page number" w:semiHidden="1" w:unhideWhenUsed="1"/>
+    <w:lsdException w:name="endnote reference" w:semiHidden="1" w:unhideWhenUsed="1"/>
+    <w:lsdException w:name="endnote text" w:semiHidden="1" w:unhideWhenUsed="1"/>
+    <w:lsdException w:name="table of authorities" w:semiHidden="1" w:unhideWhenUsed="1"/>
+    <w:lsdException w:name="macro" w:semiHidden="1" w:unhideWhenUsed="1"/>
+    <w:lsdException w:name="toa heading" w:semiHidden="1" w:unhideWhenUsed="1"/>
+    <w:lsdException w:name="List" w:semiHidden="1" w:unhideWhenUsed="1"/>
+    <w:lsdException w:name="List Bullet" w:semiHidden="1" w:unhideWhenUsed="1"/>
+    <w:lsdException w:name="List Number" w:semiHidden="1" w:unhideWhenUsed="1"/>
+    <w:lsdException w:name="List 2" w:semiHidden="1" w:unhideWhenUsed="1"/>
+    <w:lsdException w:name="List 3" w:semiHidden="1" w:unhideWhenUsed="1"/>
+    <w:lsdException w:name="List 4" w:semiHidden="1" w:unhideWhenUsed="1"/>
+    <w:lsdException w:name="List 5" w:semiHidden="1" w:unhideWhenUsed="1"/>
+    <w:lsdException w:name="List Bullet 2" w:semiHidden="1" w:unhideWhenUsed="1"/>
+    <w:lsdException w:name="List Bullet 3" w:semiHidden="1" w:unhideWhenUsed="1"/>
+    <w:lsdException w:name="List Bullet 4" w:semiHidden="1" w:unhideWhenUsed="1"/>
+    <w:lsdException w:name="List Bullet 5" w:semiHidden="1" w:unhideWhenUsed="1"/>
+    <w:lsdException w:name="List Number 2" w:semiHidden="1" w:unhideWhenUsed="1"/>
+    <w:lsdException w:name="List Number 3" w:semiHidden="1" w:unhideWhenUsed="1"/>
+    <w:lsdException w:name="List Number 4" w:semiHidden="1" w:unhideWhenUsed="1"/>
+    <w:lsdException w:name="List Number 5" w:semiHidden="1" w:unhideWhenUsed="1"/>
+    <w:lsdException w:name="Title" w:uiPriority="10" w:qFormat="1"/>
+    <w:lsdException w:name="Closing" w:semiHidden="1" w:unhideWhenUsed="1"/>
+    <w:lsdException w:name="Signature" w:semiHidden="1" w:unhideWhenUsed="1"/>
+    <w:lsdException w:name="Default Paragraph Font" w:semiHidden="1" w:uiPriority="1" w:unhideWhenUsed="1"/>
+    <w:lsdException w:name="Body Text" w:semiHidden="1" w:unhideWhenUsed="1"/>
+    <w:lsdException w:name="Body Text Indent" w:semiHidden="1" w:unhideWhenUsed="1"/>
+    <w:lsdException w:name="List Continue" w:semiHidden="1" w:unhideWhenUsed="1"/>
+    <w:lsdException w:name="List Continue 2" w:semiHidden="1" w:unhideWhenUsed="1"/>
+    <w:lsdException w:name="List Continue 3" w:semiHidden="1" w:unhideWhenUsed="1"/>
+    <w:lsdException w:name="List Continue 4" w:semiHidden="1" w:unhideWhenUsed="1"/>
+    <w:lsdException w:name="List Continue 5" w:semiHidden="1" w:unhideWhenUsed="1"/>
+    <w:lsdException w:name="Message Header" w:semiHidden="1" w:unhideWhenUsed="1"/>
+    <w:lsdException w:name="Subtitle" w:uiPriority="11" w:qFormat="1"/>
+    <w:lsdException w:name="Salutation" w:semiHidden="1" w:unhideWhenUsed="1"/>
+    <w:lsdException w:name="Date" w:semiHidden="1" w:unhideWhenUsed="1"/>
+    <w:lsdException w:name="Body Text First Indent" w:semiHidden="1" w:unhideWhenUsed="1"/>
+    <w:lsdException w:name="Body Text First Indent 2" w:semiHidden="1" w:unhideWhenUsed="1"/>
+    <w:lsdException w:name="Note Heading" w:semiHidden="1" w:unhideWhenUsed="1"/>
+    <w:lsdException w:name="Body Text 2" w:semiHidden="1" w:unhideWhenUsed="1"/>
+    <w:lsdException w:name="Body Text 3" w:semiHidden="1" w:unhideWhenUsed="1"/>
+    <w:lsdException w:name="Body Text Indent 2" w:semiHidden="1" w:unhideWhenUsed="1"/>
+    <w:lsdException w:name="Body Text Indent 3" w:semiHidden="1" w:unhideWhenUsed="1"/>
+    <w:lsdException w:name="Block Text" w:semiHidden="1" w:unhideWhenUsed="1"/>
+    <w:lsdException w:name="Hyperlink" w:semiHidden="1" w:unhideWhenUsed="1"/>
+    <w:lsdException w:name="FollowedHyperlink" w:semiHidden="1" w:unhideWhenUsed="1"/>
+    <w:lsdException w:name="Strong" w:uiPriority="22" w:qFormat="1"/>
+    <w:lsdException w:name="Emphasis" w:uiPriority="20" w:qFormat="1"/>
+    <w:lsdException w:name="Document Map" w:semiHidden="1" w:unhideWhenUsed="1"/>
+    <w:lsdException w:name="Plain Text" w:semiHidden="1" w:unhideWhenUsed="1"/>
+    <w:lsdException w:name="E-mail Signature" w:semiHidden="1" w:unhideWhenUsed="1"/>
+    <w:lsdException w:name="HTML Top of Form" w:semiHidden="1" w:unhideWhenUsed="1"/>
+    <w:lsdException w:name="HTML Bottom of Form" w:semiHidden="1" w:unhideWhenUsed="1"/>
+    <w:lsdException w:name="Normal (Web)" w:semiHidden="1" w:unhideWhenUsed="1"/>
+    <w:lsdException w:name="HTML Acronym" w:semiHidden="1" w:unhideWhenUsed="1"/>
+    <w:lsdException w:name="HTML Address" w:semiHidden="1" w:unhideWhenUsed="1"/>
+    <w:lsdException w:name="HTML Cite" w:semiHidden="1" w:unhideWhenUsed="1"/>
+    <w:lsdException w:name="HTML Code" w:semiHidden="1" w:unhideWhenUsed="1"/>
+    <w:lsdException w:name="HTML Definition" w:semiHidden="1" w:unhideWhenUsed="1"/>
+    <w:lsdException w:name="HTML Keyboard" w:semiHidden="1" w:unhideWhenUsed="1"/>
+    <w:lsdException w:name="HTML Preformatted" w:semiHidden="1" w:unhideWhenUsed="1"/>
+    <w:lsdException w:name="HTML Sample" w:semiHidden="1" w:unhideWhenUsed="1"/>
+    <w:lsdException w:name="HTML Typewriter" w:semiHidden="1" w:unhideWhenUsed="1"/>
+    <w:lsdException w:name="HTML Variable" w:semiHidden="1" w:unhideWhenUsed="1"/>
+    <w:lsdException w:name="Normal Table" w:semiHidden="1" w:unhideWhenUsed="1"/>
+    <w:lsdException w:name="annotation subject" w:semiHidden="1" w:unhideWhenUsed="1"/>
+    <w:lsdException w:name="No List" w:semiHidden="1" w:unhideWhenUsed="1"/>
+    <w:lsdException w:name="Outline List 1" w:semiHidden="1" w:unhideWhenUsed="1"/>
+    <w:lsdException w:name="Outline List 2" w:semiHidden="1" w:unhideWhenUsed="1"/>
+    <w:lsdException w:name="Outline List 3" w:semiHidden="1" w:unhideWhenUsed="1"/>
+    <w:lsdException w:name="Table Simple 1" w:semiHidden="1" w:unhideWhenUsed="1"/>
+    <w:lsdException w:name="Table Simple 2" w:semiHidden="1" w:unhideWhenUsed="1"/>
+    <w:lsdException w:name="Table Simple 3" w:semiHidden="1" w:unhideWhenUsed="1"/>
+    <w:lsdException w:name="Table Classic 1" w:semiHidden="1" w:unhideWhenUsed="1"/>
+    <w:lsdException w:name="Table Classic 2" w:semiHidden="1" w:unhideWhenUsed="1"/>
+    <w:lsdException w:name="Table Classic 3" w:semiHidden="1" w:unhideWhenUsed="1"/>
+    <w:lsdException w:name="Table Classic 4" w:semiHidden="1" w:unhideWhenUsed="1"/>
+    <w:lsdException w:name="Table Colorful 1" w:semiHidden="1" w:unhideWhenUsed="1"/>
+    <w:lsdException w:name="Table Colorful 2" w:semiHidden="1" w:unhideWhenUsed="1"/>
+    <w:lsdException w:name="Table Colorful 3" w:semiHidden="1" w:unhideWhenUsed="1"/>
+    <w:lsdException w:name="Table Columns 1" w:semiHidden="1" w:unhideWhenUsed="1"/>
+    <w:lsdException w:name="Table Columns 2" w:semiHidden="1" w:unhideWhenUsed="1"/>
+    <w:lsdException w:name="Table Columns 3" w:semiHidden="1" w:unhideWhenUsed="1"/>
+    <w:lsdException w:name="Table Columns 4" w:semiHidden="1" w:unhideWhenUsed="1"/>
+    <w:lsdException w:name="Table Columns 5" w:semiHidden="1" w:unhideWhenUsed="1"/>
+    <w:lsdException w:name="Table Grid 1" w:semiHidden="1" w:unhideWhenUsed="1"/>
+    <w:lsdException w:name="Table Grid 2" w:semiHidden="1" w:unhideWhenUsed="1"/>
+    <w:lsdException w:name="Table Grid 3" w:semiHidden="1" w:unhideWhenUsed="1"/>
+    <w:lsdException w:name="Table Grid 4" w:semiHidden="1" w:unhideWhenUsed="1"/>
+    <w:lsdException w:name="Table Grid 5" w:semiHidden="1" w:unhideWhenUsed="1"/>
+    <w:lsdException w:name="Table Grid 6" w:semiHidden="1" w:unhideWhenUsed="1"/>
+    <w:lsdException w:name="Table Grid 7" w:semiHidden="1" w:unhideWhenUsed="1"/>
+    <w:lsdException w:name="Table Grid 8" w:semiHidden="1" w:unhideWhenUsed="1"/>
+    <w:lsdException w:name="Table List 1" w:semiHidden="1" w:unhideWhenUsed="1"/>
+    <w:lsdException w:name="Table List 2" w:semiHidden="1" w:unhideWhenUsed="1"/>
+    <w:lsdException w:name="Table List 3" w:semiHidden="1" w:unhideWhenUsed="1"/>
+    <w:lsdException w:name="Table List 4" w:semiHidden="1" w:unhideWhenUsed="1"/>
+    <w:lsdException w:name="Table List 5" w:semiHidden="1" w:unhideWhenUsed="1"/>
+    <w:lsdException w:name="Table List 6" w:semiHidden="1" w:unhideWhenUsed="1"/>
+    <w:lsdException w:name="Table List 7" w:semiHidden="1" w:unhideWhenUsed="1"/>
+    <w:lsdException w:name="Table List 8" w:semiHidden="1" w:unhideWhenUsed="1"/>
+    <w:lsdException w:name="Table 3D effects 1" w:semiHidden="1" w:unhideWhenUsed="1"/>
+    <w:lsdException w:name="Table 3D effects 2" w:semiHidden="1" w:unhideWhenUsed="1"/>
+    <w:lsdException w:name="Table 3D effects 3" w:semiHidden="1" w:unhideWhenUsed="1"/>
+    <w:lsdException w:name="Table Contemporary" w:semiHidden="1" w:unhideWhenUsed="1"/>
+    <w:lsdException w:name="Table Elegant" w:semiHidden="1" w:unhideWhenUsed="1"/>
+    <w:lsdException w:name="Table Professional" w:semiHidden="1" w:unhideWhenUsed="1"/>
+    <w:lsdException w:name="Table Subtle 1" w:semiHidden="1" w:unhideWhenUsed="1"/>
+    <w:lsdException w:name="Table Subtle 2" w:semiHidden="1" w:unhideWhenUsed="1"/>
+    <w:lsdException w:name="Table Web 1" w:semiHidden="1" w:unhideWhenUsed="1"/>
+    <w:lsdException w:name="Table Web 2" w:semiHidden="1" w:unhideWhenUsed="1"/>
+    <w:lsdException w:name="Table Web 3" w:semiHidden="1" w:unhideWhenUsed="1"/>
+    <w:lsdException w:name="Balloon Text" w:semiHidden="1" w:unhideWhenUsed="1"/>
+    <w:lsdException w:name="Table Grid" w:uiPriority="59"/>
+    <w:lsdException w:name="Table Theme" w:semiHidden="1" w:unhideWhenUsed="1"/>
+    <w:lsdException w:name="Placeholder Text" w:semiHidden="1"/>
+    <w:lsdException w:name="No Spacing" w:uiPriority="1" w:qFormat="1"/>
+    <w:lsdException w:name="Light Shading" w:uiPriority="60"/>
+    <w:lsdException w:name="Light List" w:uiPriority="61"/>
+    <w:lsdException w:name="Light Grid" w:uiPriority="62"/>
+    <w:lsdException w:name="Medium Shading 1" w:uiPriority="63"/>
+    <w:lsdException w:name="Medium Shading 2" w:uiPriority="64"/>
+    <w:lsdException w:name="Medium List 1" w:uiPriority="65"/>
+    <w:lsdException w:name="Medium List 2" w:uiPriority="66"/>
+    <w:lsdException w:name="Medium Grid 1" w:uiPriority="67"/>
+    <w:lsdException w:name="Medium Grid 2" w:uiPriority="68"/>
+    <w:lsdException w:name="Medium Grid 3" w:uiPriority="69"/>
+    <w:lsdException w:name="Dark List" w:uiPriority="70"/>
+    <w:lsdException w:name="Colorful Shading" w:uiPriority="71"/>
+    <w:lsdException w:name="Colorful List" w:uiPriority="72"/>
+    <w:lsdException w:name="Colorful Grid" w:uiPriority="73"/>
+    <w:lsdException w:name="Light Shading Accent 1" w:uiPriority="60"/>
+    <w:lsdException w:name="Light List Accent 1" w:uiPriority="61"/>
+    <w:lsdException w:name="Light Grid Accent 1" w:uiPriority="62"/>
+    <w:lsdException w:name="Medium Shading 1 Accent 1" w:uiPriority="63"/>
+    <w:lsdException w:name="Medium Shading 2 Accent 1" w:uiPriority="64"/>
+    <w:lsdException w:name="Medium List 1 Accent 1" w:uiPriority="65"/>
+    <w:lsdException w:name="Revision" w:semiHidden="1"/>
+    <w:lsdException w:name="List Paragraph" w:uiPriority="34" w:qFormat="1"/>
+    <w:lsdException w:name="Quote" w:uiPriority="29" w:qFormat="1"/>
+    <w:lsdException w:name="Intense Quote" w:uiPriority="30" w:qFormat="1"/>
+    <w:lsdException w:name="Medium List 2 Accent 1" w:uiPriority="66"/>
+    <w:lsdException w:name="Medium Grid 1 Accent 1" w:uiPriority="67"/>
+    <w:lsdException w:name="Medium Grid 2 Accent 1" w:uiPriority="68"/>
+    <w:lsdException w:name="Medium Grid 3 Accent 1" w:uiPriority="69"/>
+    <w:lsdException w:name="Dark List Accent 1" w:uiPriority="70"/>
+    <w:lsdException w:name="Colorful Shading Accent 1" w:uiPriority="71"/>
+    <w:lsdException w:name="Colorful List Accent 1" w:uiPriority="72"/>
+    <w:lsdException w:name="Colorful Grid Accent 1" w:uiPriority="73"/>
+    <w:lsdException w:name="Light Shading Accent 2" w:uiPriority="60"/>
+    <w:lsdException w:name="Light List Accent 2" w:uiPriority="61"/>
+    <w:lsdException w:name="Light Grid Accent 2" w:uiPriority="62"/>
+    <w:lsdException w:name="Medium Shading 1 Accent 2" w:uiPriority="63"/>
+    <w:lsdException w:name="Medium Shading 2 Accent 2" w:uiPriority="64"/>
+    <w:lsdException w:name="Medium List 1 Accent 2" w:uiPriority="65"/>
+    <w:lsdException w:name="Medium List 2 Accent 2" w:uiPriority="66"/>
+    <w:lsdException w:name="Medium Grid 1 Accent 2" w:uiPriority="67"/>
+    <w:lsdException w:name="Medium Grid 2 Accent 2" w:uiPriority="68"/>
+    <w:lsdException w:name="Medium Grid 3 Accent 2" w:uiPriority="69"/>
+    <w:lsdException w:name="Dark List Accent 2" w:uiPriority="70"/>
+    <w:lsdException w:name="Colorful Shading Accent 2" w:uiPriority="71"/>
+    <w:lsdException w:name="Colorful List Accent 2" w:uiPriority="72"/>
+    <w:lsdException w:name="Colorful Grid Accent 2" w:uiPriority="73"/>
+    <w:lsdException w:name="Light Shading Accent 3" w:uiPriority="60"/>
+    <w:lsdException w:name="Light List Accent 3" w:uiPriority="61"/>
+    <w:lsdException w:name="Light Grid Accent 3" w:uiPriority="62"/>
+    <w:lsdException w:name="Medium Shading 1 Accent 3" w:uiPriority="63"/>
+    <w:lsdException w:name="Medium Shading 2 Accent 3" w:uiPriority="64"/>
+    <w:lsdException w:name="Medium List 1 Accent 3" w:uiPriority="65"/>
+    <w:lsdException w:name="Medium List 2 Accent 3" w:uiPriority="66"/>
+    <w:lsdException w:name="Medium Grid 1 Accent 3" w:uiPriority="67"/>
+    <w:lsdException w:name="Medium Grid 2 Accent 3" w:uiPriority="68"/>
+    <w:lsdException w:name="Medium Grid 3 Accent 3" w:uiPriority="69"/>
+    <w:lsdException w:name="Dark List Accent 3" w:uiPriority="70"/>
+    <w:lsdException w:name="Colorful Shading Accent 3" w:uiPriority="71"/>
+    <w:lsdException w:name="Colorful List Accent 3" w:uiPriority="72"/>
+    <w:lsdException w:name="Colorful Grid Accent 3" w:uiPriority="73"/>
+    <w:lsdException w:name="Light Shading Accent 4" w:uiPriority="60"/>
+    <w:lsdException w:name="Light List Accent 4" w:uiPriority="61"/>
+    <w:lsdException w:name="Light Grid Accent 4" w:uiPriority="62"/>
+    <w:lsdException w:name="Medium Shading 1 Accent 4" w:uiPriority="63"/>
+    <w:lsdException w:name="Medium Shading 2 Accent 4" w:uiPriority="64"/>
+    <w:lsdException w:name="Medium List 1 Accent 4" w:uiPriority="65"/>
+    <w:lsdException w:name="Medium List 2 Accent 4" w:uiPriority="66"/>
+    <w:lsdException w:name="Medium Grid 1 Accent 4" w:uiPriority="67"/>
+    <w:lsdException w:name="Medium Grid 2 Accent 4" w:uiPriority="68"/>
+    <w:lsdException w:name="Medium Grid 3 Accent 4" w:uiPriority="69"/>
+    <w:lsdException w:name="Dark List Accent 4" w:uiPriority="70"/>
+    <w:lsdException w:name="Colorful Shading Accent 4" w:uiPriority="71"/>
+    <w:lsdException w:name="Colorful List Accent 4" w:uiPriority="72"/>
+    <w:lsdException w:name="Colorful Grid Accent 4" w:uiPriority="73"/>
+    <w:lsdException w:name="Light Shading Accent 5" w:uiPriority="60"/>
+    <w:lsdException w:name="Light List Accent 5" w:uiPriority="61"/>
+    <w:lsdException w:name="Light Grid Accent 5" w:uiPriority="62"/>
+    <w:lsdException w:name="Medium Shading 1 Accent 5" w:uiPriority="63"/>
+    <w:lsdException w:name="Medium Shading 2 Accent 5" w:uiPriority="64"/>
+    <w:lsdException w:name="Medium List 1 Accent 5" w:uiPriority="65"/>
+    <w:lsdException w:name="Medium List 2 Accent 5" w:uiPriority="66"/>
+    <w:lsdException w:name="Medium Grid 1 Accent 5" w:uiPriority="67"/>
+    <w:lsdException w:name="Medium Grid 2 Accent 5" w:uiPriority="68"/>
+    <w:lsdException w:name="Medium Grid 3 Accent 5" w:uiPriority="69"/>
+    <w:lsdException w:name="Dark List Accent 5" w:uiPriority="70"/>
+    <w:lsdException w:name="Colorful Shading Accent 5" w:uiPriority="71"/>
+    <w:lsdException w:name="Colorful List Accent 5" w:uiPriority="72"/>
+    <w:lsdException w:name="Colorful Grid Accent 5" w:uiPriority="73"/>
+    <w:lsdException w:name="Light Shading Accent 6" w:uiPriority="60"/>
+    <w:lsdException w:name="Light List Accent 6" w:uiPriority="61"/>
+    <w:lsdException w:name="Light Grid Accent 6" w:uiPriority="62"/>
+    <w:lsdException w:name="Medium Shading 1 Accent 6" w:uiPriority="63"/>
+    <w:lsdException w:name="Medium Shading 2 Accent 6" w:uiPriority="64"/>
+    <w:lsdException w:name="Medium List 1 Accent 6" w:uiPriority="65"/>
+    <w:lsdException w:name="Medium List 2 Accent 6" w:uiPriority="66"/>
+    <w:lsdException w:name="Medium Grid 1 Accent 6" w:uiPriority="67"/>
+    <w:lsdException w:name="Medium Grid 2 Accent 6" w:uiPriority="68"/>
+    <w:lsdException w:name="Medium Grid 3 Accent 6" w:uiPriority="69"/>
+    <w:lsdException w:name="Dark List Accent 6" w:uiPriority="70"/>
+    <w:lsdException w:name="Colorful Shading Accent 6" w:uiPriority="71"/>
+    <w:lsdException w:name="Colorful List Accent 6" w:uiPriority="72"/>
+    <w:lsdException w:name="Colorful Grid Accent 6" w:uiPriority="73"/>
+    <w:lsdException w:name="Subtle Emphasis" w:uiPriority="19" w:qFormat="1"/>
+    <w:lsdException w:name="Intense Emphasis" w:uiPriority="21" w:qFormat="1"/>
+    <w:lsdException w:name="Subtle Reference" w:uiPriority="31" w:qFormat="1"/>
+    <w:lsdException w:name="Intense Reference" w:uiPriority="32" w:qFormat="1"/>
+    <w:lsdException w:name="Book Title" w:uiPriority="33" w:qFormat="1"/>
+    <w:lsdException w:name="Bibliography" w:semiHidden="1" w:uiPriority="37" w:unhideWhenUsed="1"/>
+    <w:lsdException w:name="TOC Heading" w:semiHidden="1" w:uiPriority="39" w:unhideWhenUsed="1" w:qFormat="1"/>
+    <w:lsdException w:name="Grid Table 4" w:uiPriority="49"/>
+    <w:lsdException w:name="Grid Table 5 Dark" w:uiPriority="50"/>
+    <w:lsdException w:name="Grid Table 6 Colorful" w:uiPriority="51"/>
+    <w:lsdException w:name="Grid Table 7 Colorful" w:uiPriority="52"/>
+    <w:lsdException w:name="Grid Table 1 Light Accent 1" w:uiPriority="46"/>
+    <w:lsdException w:name="Grid Table 2 Accent 1" w:uiPriority="47"/>
+    <w:lsdException w:name="Grid Table 3 Accent 1" w:uiPriority="48"/>
+    <w:lsdException w:name="Grid Table 4 Accent 1" w:uiPriority="49"/>
+    <w:lsdException w:name="Grid Table 5 Dark Accent 1" w:uiPriority="50"/>
+    <w:lsdException w:name="Grid Table 6 Colorful Accent 1" w:uiPriority="51"/>
+    <w:lsdException w:name="Grid Table 7 Colorful Accent 1" w:uiPriority="52"/>
+    <w:lsdException w:name="Grid Table 1 Light Accent 2" w:uiPriority="46"/>
+    <w:lsdException w:name="Grid Table 2 Accent 2" w:uiPriority="47"/>
+    <w:lsdException w:name="Grid Table 3 Accent 2" w:uiPriority="48"/>
+    <w:lsdException w:name="Grid Table 4 Accent 2" w:uiPriority="49"/>
+    <w:lsdException w:name="Grid Table 5 Dark Accent 2" w:uiPriority="50"/>
+    <w:lsdException w:name="Grid Table 6 Colorful Accent 2" w:uiPriority="51"/>
+    <w:lsdException w:name="Grid Table 7 Colorful Accent 2" w:uiPriority="52"/>
+    <w:lsdException w:name="Grid Table 1 Light Accent 3" w:uiPriority="46"/>
+    <w:lsdException w:name="Grid Table 2 Accent 3" w:uiPriority="47"/>
+    <w:lsdException w:name="Grid Table 3 Accent 3" w:uiPriority="48"/>
+    <w:lsdException w:name="Grid Table 4 Accent 3" w:uiPriority="49"/>
+    <w:lsdException w:name="Grid Table 5 Dark Accent 3" w:uiPriority="50"/>
+    <w:lsdException w:name="Grid Table 6 Colorful Accent 3" w:uiPriority="51"/>
+    <w:lsdException w:name="Grid Table 7 Colorful Accent 3" w:uiPriority="52"/>
+    <w:lsdException w:name="Grid Table 1 Light Accent 4" w:uiPriority="46"/>
+    <w:lsdException w:name="Grid Table 2 Accent 4" w:uiPriority="47"/>
+    <w:lsdException w:name="Grid Table 3 Accent 4" w:uiPriority="48"/>
+    <w:lsdException w:name="Grid Table 4 Accent 4" w:uiPriority="49"/>
+    <w:lsdException w:name="Grid Table 5 Dark Accent 4" w:uiPriority="50"/>
+    <w:lsdException w:name="Grid Table 6 Colorful Accent 4" w:uiPriority="51"/>
+    <w:lsdException w:name="Grid Table 7 Colorful Accent 4" w:uiPriority="52"/>
+    <w:lsdException w:name="Grid Table 1 Light Accent 5" w:uiPriority="46"/>
+    <w:lsdException w:name="Grid Table 2 Accent 5" w:uiPriority="47"/>
+    <w:lsdException w:name="Grid Table 3 Accent 5" w:uiPriority="48"/>
+    <w:lsdException w:name="Grid Table 4 Accent 5" w:uiPriority="49"/>
+    <w:lsdException w:name="Grid Table 5 Dark Accent 5" w:uiPriority="50"/>
+    <w:lsdException w:name="Grid Table 6 Colorful Accent 5" w:uiPriority="51"/>
+    <w:lsdException w:name="Grid Table 7 Colorful Accent 5" w:uiPriority="52"/>
+    <w:lsdException w:name="Grid Table 1 Light Accent 6" w:uiPriority="46"/>
+    <w:lsdException w:name="Grid Table 2 Accent 6" w:uiPriority="47"/>
+    <w:lsdException w:name="Grid Table 3 Accent 6" w:uiPriority="48"/>
+    <w:lsdException w:name="Grid Table 4 Accent 6" w:uiPriority="49"/>
+    <w:lsdException w:name="Grid Table 5 Dark Accent 6" w:uiPriority="50"/>
+    <w:lsdException w:name="Grid Table 6 Colorful Accent 6" w:uiPriority="51"/>
+    <w:lsdException w:name="Grid Table 7 Colorful Accent 6" w:uiPriority="52"/>
+    <w:lsdException w:name="List Table 1 Light" w:uiPriority="46"/>
+    <w:lsdException w:name="List Table 2" w:uiPriority="47"/>
+    <w:lsdException w:name="List Table 3" w:uiPriority="48"/>
+    <w:lsdException w:name="List Table 4" w:uiPriority="49"/>
+    <w:lsdException w:name="List Table 5 Dark" w:uiPriority="50"/>
+    <w:lsdException w:name="List Table 6 Colorful" w:uiPriority="51"/>
+    <w:lsdException w:name="List Table 7 Colorful" w:uiPriority="52"/>
+    <w:lsdException w:name="List Table 1 Light Accent 1" w:uiPriority="46"/>
+    <w:lsdException w:name="List Table 2 Accent 1" w:uiPriority="47"/>
+    <w:lsdException w:name="List Table 3 Accent 1" w:uiPriority="48"/>
+    <w:lsdException w:name="List Table 4 Accent 1" w:uiPriority="49"/>
+    <w:lsdException w:name="List Table 5 Dark Accent 1" w:uiPriority="50"/>
+    <w:lsdException w:name="List Table 6 Colorful Accent 1" w:uiPriority="51"/>
+    <w:lsdException w:name="List Table 7 Colorful Accent 1" w:uiPriority="52"/>
+    <w:lsdException w:name="List Table 1 Light Accent 2" w:uiPriority="46"/>
+    <w:lsdException w:name="List Table 2 Accent 2" w:uiPriority="47"/>
+    <w:lsdException w:name="List Table 3 Accent 2" w:uiPriority="48"/>
+    <w:lsdException w:name="List Table 4 Accent 2" w:uiPriority="49"/>
+    <w:lsdException w:name="List Table 5 Dark Accent 2" w:uiPriority="50"/>
+    <w:lsdException w:name="List Table 6 Colorful Accent 2" w:uiPriority="51"/>
+    <w:lsdException w:name="List Table 7 Colorful Accent 2" w:uiPriority="52"/>
+    <w:lsdException w:name="List Table 1 Light Accent 3" w:uiPriority="46"/>
+    <w:lsdException w:name="List Table 2 Accent 3" w:uiPriority="47"/>
+    <w:lsdException w:name="List Table 3 Accent 3" w:uiPriority="48"/>
+    <w:lsdException w:name="List Table 4 Accent 3" w:uiPriority="49"/>
+    <w:lsdException w:name="List Table 5 Dark Accent 3" w:uiPriority="50"/>
+    <w:lsdException w:name="List Table 6 Colorful Accent 3" w:uiPriority="51"/>
+    <w:lsdException w:name="List Table 7 Colorful Accent 3" w:uiPriority="52"/>
+    <w:lsdException w:name="List Table 1 Light Accent 4" w:uiPriority="46"/>
+    <w:lsdException w:name="List Table 2 Accent 4" w:uiPriority="47"/>
+    <w:lsdException w:name="List Table 3 Accent 4" w:uiPriority="48"/>
+    <w:lsdException w:name="List Table 4 Accent 4" w:uiPriority="49"/>
+    <w:lsdException w:name="List Table 5 Dark Accent 4" w:uiPriority="50"/>
+    <w:lsdException w:name="List Table 6 Colorful Accent 4" w:uiPriority="51"/>
+    <w:lsdException w:name="List Table 7 Colorful Accent 4" w:uiPriority="52"/>
+    <w:lsdException w:name="List Table 1 Light Accent 5" w:uiPriority="46"/>
+    <w:lsdException w:name="List Table 2 Accent 5" w:uiPriority="47"/>
+    <w:lsdException w:name="List Table 3 Accent 5" w:uiPriority="48"/>
+    <w:lsdException w:name="List Table 4 Accent 5" w:uiPriority="49"/>
+    <w:lsdException w:name="List Table 5 Dark Accent 5" w:uiPriority="50"/>
+    <w:lsdException w:name="List Table 6 Colorful Accent 5" w:uiPriority="51"/>
+    <w:lsdException w:name="List Table 7 Colorful Accent 5" w:uiPriority="52"/>
+    <w:lsdException w:name="List Table 1 Light Accent 6" w:uiPriority="46"/>
+    <w:lsdException w:name="List Table 2 Accent 6" w:uiPriority="47"/>
+    <w:lsdException w:name="List Table 3 Accent 6" w:uiPriority="48"/>
+    <w:lsdException w:name="List Table 4 Accent 6" w:uiPriority="49"/>
+    <w:lsdException w:name="List Table 5 Dark Accent 6" w:uiPriority="50"/>
+    <w:lsdException w:name="List Table 6 Colorful Accent 6" w:uiPriority="51"/>
+    <w:lsdException w:name="List Table 7 Colorful Accent 6" w:uiPriority="52"/>
   </w:latentStyles>
   <w:style w:type="paragraph" w:default="1" w:styleId="Normal">
     <w:name w:val="Normal"/>

</xml_diff>